<commit_message>
PI finalizou sua primeira versao do recurso
</commit_message>
<xml_diff>
--- a/fapesp/formulario_de_solicitacao_de_reconsideracao.docx
+++ b/fapesp/formulario_de_solicitacao_de_reconsideracao.docx
@@ -140,14 +140,17 @@
           <w:sz w:val="12"/>
           <w:sz w:val="12"/>
           <w:szCs w:val="22"/>
+          <w:rFonts w:ascii="Calibri" w:hAnsi="Calibri" w:eastAsia="Calibri" w:cs="Times New Roman"/>
           <w:color w:val="000000" w:themeColor="text1"/>
-          <w:lang w:eastAsia="en-US"/>
+          <w:lang w:val="pt-BR" w:eastAsia="en-US" w:bidi="ar-SA"/>
         </w:rPr>
       </w:pPr>
       <w:r>
         <w:rPr>
           <w:color w:val="000000" w:themeColor="text1"/>
           <w:sz w:val="12"/>
+          <w:szCs w:val="22"/>
+          <w:lang w:eastAsia="en-US"/>
         </w:rPr>
       </w:r>
       <w:r/>
@@ -156,7 +159,7 @@
       <w:tblPr>
         <w:tblW w:w="10062" w:type="dxa"/>
         <w:jc w:val="left"/>
-        <w:tblInd w:w="-8" w:type="dxa"/>
+        <w:tblInd w:w="-15" w:type="dxa"/>
         <w:tblBorders>
           <w:top w:val="single" w:sz="6" w:space="0" w:color="00000A"/>
           <w:left w:val="single" w:sz="6" w:space="0" w:color="00000A"/>
@@ -165,7 +168,7 @@
         </w:tblBorders>
         <w:tblCellMar>
           <w:top w:w="0" w:type="dxa"/>
-          <w:left w:w="69" w:type="dxa"/>
+          <w:left w:w="61" w:type="dxa"/>
           <w:bottom w:w="0" w:type="dxa"/>
           <w:right w:w="70" w:type="dxa"/>
         </w:tblCellMar>
@@ -189,7 +192,7 @@
             </w:tcBorders>
             <w:shd w:color="auto" w:fill="FFFFFF" w:val="pct30"/>
             <w:tcMar>
-              <w:left w:w="69" w:type="dxa"/>
+              <w:left w:w="61" w:type="dxa"/>
             </w:tcMar>
           </w:tcPr>
           <w:p>
@@ -202,15 +205,18 @@
                 <w:sz w:val="22"/>
                 <w:sz w:val="22"/>
                 <w:szCs w:val="22"/>
-                <w:rFonts w:ascii="Arial" w:hAnsi="Arial" w:cs="Arial"/>
-                <w:color w:val="000000" w:themeColor="text1"/>
+                <w:rFonts w:ascii="Arial" w:hAnsi="Arial" w:eastAsia="Calibri" w:cs="Arial"/>
+                <w:color w:val="000000" w:themeColor="text1"/>
+                <w:lang w:val="pt-BR" w:eastAsia="en-US" w:bidi="ar-SA"/>
+              </w:rPr>
+            </w:pPr>
+            <w:r>
+              <w:rPr>
+                <w:rFonts w:cs="Arial" w:ascii="Arial" w:hAnsi="Arial"/>
+                <w:color w:val="000000" w:themeColor="text1"/>
+                <w:sz w:val="22"/>
+                <w:szCs w:val="22"/>
                 <w:lang w:eastAsia="en-US"/>
-              </w:rPr>
-            </w:pPr>
-            <w:r>
-              <w:rPr>
-                <w:rFonts w:cs="Arial" w:ascii="Arial" w:hAnsi="Arial"/>
-                <w:color w:val="000000" w:themeColor="text1"/>
               </w:rPr>
             </w:r>
             <w:r/>
@@ -232,7 +238,7 @@
             </w:tcBorders>
             <w:shd w:fill="auto" w:val="clear"/>
             <w:tcMar>
-              <w:left w:w="69" w:type="dxa"/>
+              <w:left w:w="61" w:type="dxa"/>
             </w:tcMar>
             <w:vAlign w:val="center"/>
           </w:tcPr>
@@ -253,7 +259,7 @@
             <w:r>
               <w:fldChar w:fldCharType="begin">
                 <w:ffData>
-                  <w:name w:val="Texto1"/>
+                  <w:name w:val="__Fieldmark__242_1478859543"/>
                   <w:enabled/>
                   <w:calcOnExit w:val="0"/>
                 </w:ffData>
@@ -266,18 +272,22 @@
               <w:fldChar w:fldCharType="separate"/>
             </w:r>
             <w:bookmarkStart w:id="0" w:name="Texto1"/>
-            <w:bookmarkStart w:id="1" w:name="_GoBack"/>
-            <w:bookmarkStart w:id="2" w:name="Texto1"/>
-            <w:bookmarkEnd w:id="1"/>
+            <w:bookmarkStart w:id="1" w:name="__Fieldmark__242_1478859543"/>
+            <w:bookmarkStart w:id="2" w:name="_GoBack"/>
+            <w:bookmarkStart w:id="3" w:name="__Fieldmark__242_1478859543"/>
+            <w:bookmarkEnd w:id="0"/>
             <w:bookmarkEnd w:id="2"/>
+            <w:bookmarkEnd w:id="3"/>
             <w:r>
               <w:rPr>
                 <w:color w:val="000000" w:themeColor="text1"/>
               </w:rPr>
               <w:t>     </w:t>
             </w:r>
-            <w:bookmarkStart w:id="3" w:name="Texto1"/>
-            <w:bookmarkEnd w:id="3"/>
+            <w:bookmarkStart w:id="4" w:name="Texto11"/>
+            <w:bookmarkStart w:id="5" w:name="__Fieldmark__242_1478859543"/>
+            <w:bookmarkEnd w:id="4"/>
+            <w:bookmarkEnd w:id="5"/>
             <w:r>
               <w:rPr>
                 <w:color w:val="000000" w:themeColor="text1"/>
@@ -304,7 +314,7 @@
             </w:tcBorders>
             <w:shd w:fill="auto" w:val="clear"/>
             <w:tcMar>
-              <w:left w:w="69" w:type="dxa"/>
+              <w:left w:w="61" w:type="dxa"/>
             </w:tcMar>
             <w:vAlign w:val="center"/>
           </w:tcPr>
@@ -325,7 +335,7 @@
             <w:r>
               <w:fldChar w:fldCharType="begin">
                 <w:ffData>
-                  <w:name w:val="__Fieldmark__34_64716699"/>
+                  <w:name w:val="__Fieldmark__253_1478859543"/>
                   <w:enabled/>
                   <w:calcOnExit w:val="0"/>
                 </w:ffData>
@@ -337,17 +347,21 @@
             <w:r>
               <w:fldChar w:fldCharType="separate"/>
             </w:r>
-            <w:bookmarkStart w:id="4" w:name="__Fieldmark__34_64716699"/>
-            <w:bookmarkStart w:id="5" w:name="__Fieldmark__34_64716699"/>
-            <w:bookmarkEnd w:id="5"/>
+            <w:bookmarkStart w:id="6" w:name="__Fieldmark__253_1478859543"/>
+            <w:bookmarkStart w:id="7" w:name="__Fieldmark__34_64716699"/>
+            <w:bookmarkStart w:id="8" w:name="__Fieldmark__253_1478859543"/>
+            <w:bookmarkEnd w:id="7"/>
+            <w:bookmarkEnd w:id="8"/>
             <w:r>
               <w:rPr>
                 <w:color w:val="000000" w:themeColor="text1"/>
               </w:rPr>
               <w:t>     </w:t>
             </w:r>
-            <w:bookmarkStart w:id="6" w:name="__Fieldmark__34_64716699"/>
-            <w:bookmarkEnd w:id="6"/>
+            <w:bookmarkStart w:id="9" w:name="__Fieldmark__34_647166991"/>
+            <w:bookmarkStart w:id="10" w:name="__Fieldmark__253_1478859543"/>
+            <w:bookmarkEnd w:id="9"/>
+            <w:bookmarkEnd w:id="10"/>
             <w:r>
               <w:rPr>
                 <w:color w:val="000000" w:themeColor="text1"/>
@@ -374,7 +388,7 @@
             </w:tcBorders>
             <w:shd w:fill="auto" w:val="clear"/>
             <w:tcMar>
-              <w:left w:w="69" w:type="dxa"/>
+              <w:left w:w="61" w:type="dxa"/>
             </w:tcMar>
             <w:vAlign w:val="center"/>
           </w:tcPr>
@@ -395,7 +409,7 @@
             <w:r>
               <w:fldChar w:fldCharType="begin">
                 <w:ffData>
-                  <w:name w:val="__Fieldmark__42_64716699"/>
+                  <w:name w:val="__Fieldmark__264_1478859543"/>
                   <w:enabled/>
                   <w:calcOnExit w:val="0"/>
                 </w:ffData>
@@ -407,17 +421,21 @@
             <w:r>
               <w:fldChar w:fldCharType="separate"/>
             </w:r>
-            <w:bookmarkStart w:id="7" w:name="__Fieldmark__42_64716699"/>
-            <w:bookmarkStart w:id="8" w:name="__Fieldmark__42_64716699"/>
-            <w:bookmarkEnd w:id="8"/>
+            <w:bookmarkStart w:id="11" w:name="__Fieldmark__42_64716699"/>
+            <w:bookmarkStart w:id="12" w:name="__Fieldmark__264_1478859543"/>
+            <w:bookmarkStart w:id="13" w:name="__Fieldmark__264_1478859543"/>
+            <w:bookmarkEnd w:id="11"/>
+            <w:bookmarkEnd w:id="13"/>
             <w:r>
               <w:rPr>
                 <w:color w:val="000000" w:themeColor="text1"/>
               </w:rPr>
               <w:t>     </w:t>
             </w:r>
-            <w:bookmarkStart w:id="9" w:name="__Fieldmark__42_64716699"/>
-            <w:bookmarkEnd w:id="9"/>
+            <w:bookmarkStart w:id="14" w:name="__Fieldmark__42_647166991"/>
+            <w:bookmarkStart w:id="15" w:name="__Fieldmark__264_1478859543"/>
+            <w:bookmarkEnd w:id="14"/>
+            <w:bookmarkEnd w:id="15"/>
             <w:r>
               <w:rPr>
                 <w:color w:val="000000" w:themeColor="text1"/>
@@ -444,7 +462,7 @@
             </w:tcBorders>
             <w:shd w:fill="auto" w:val="clear"/>
             <w:tcMar>
-              <w:left w:w="69" w:type="dxa"/>
+              <w:left w:w="61" w:type="dxa"/>
             </w:tcMar>
             <w:vAlign w:val="center"/>
           </w:tcPr>
@@ -465,7 +483,7 @@
             <w:r>
               <w:fldChar w:fldCharType="begin">
                 <w:ffData>
-                  <w:name w:val="__Fieldmark__53_64716699"/>
+                  <w:name w:val="__Fieldmark__275_1478859543"/>
                   <w:enabled/>
                   <w:calcOnExit w:val="0"/>
                 </w:ffData>
@@ -477,17 +495,21 @@
             <w:r>
               <w:fldChar w:fldCharType="separate"/>
             </w:r>
-            <w:bookmarkStart w:id="10" w:name="__Fieldmark__53_64716699"/>
-            <w:bookmarkStart w:id="11" w:name="__Fieldmark__53_64716699"/>
-            <w:bookmarkEnd w:id="11"/>
+            <w:bookmarkStart w:id="16" w:name="__Fieldmark__53_64716699"/>
+            <w:bookmarkStart w:id="17" w:name="__Fieldmark__275_1478859543"/>
+            <w:bookmarkStart w:id="18" w:name="__Fieldmark__275_1478859543"/>
+            <w:bookmarkEnd w:id="16"/>
+            <w:bookmarkEnd w:id="18"/>
             <w:r>
               <w:rPr>
                 <w:color w:val="000000" w:themeColor="text1"/>
               </w:rPr>
               <w:t>     </w:t>
             </w:r>
-            <w:bookmarkStart w:id="12" w:name="__Fieldmark__53_64716699"/>
-            <w:bookmarkEnd w:id="12"/>
+            <w:bookmarkStart w:id="19" w:name="__Fieldmark__53_647166991"/>
+            <w:bookmarkStart w:id="20" w:name="__Fieldmark__275_1478859543"/>
+            <w:bookmarkEnd w:id="19"/>
+            <w:bookmarkEnd w:id="20"/>
             <w:r>
               <w:rPr>
                 <w:color w:val="000000" w:themeColor="text1"/>
@@ -531,7 +553,7 @@
       <w:tblPr>
         <w:tblW w:w="10044" w:type="dxa"/>
         <w:jc w:val="left"/>
-        <w:tblInd w:w="13" w:type="dxa"/>
+        <w:tblInd w:w="6" w:type="dxa"/>
         <w:tblBorders>
           <w:top w:val="single" w:sz="6" w:space="0" w:color="00000A"/>
           <w:left w:val="single" w:sz="6" w:space="0" w:color="00000A"/>
@@ -540,15 +562,15 @@
         </w:tblBorders>
         <w:tblCellMar>
           <w:top w:w="0" w:type="dxa"/>
-          <w:left w:w="69" w:type="dxa"/>
+          <w:left w:w="61" w:type="dxa"/>
           <w:bottom w:w="0" w:type="dxa"/>
           <w:right w:w="70" w:type="dxa"/>
         </w:tblCellMar>
       </w:tblPr>
       <w:tblGrid>
-        <w:gridCol w:w="4216"/>
+        <w:gridCol w:w="4215"/>
         <w:gridCol w:w="2690"/>
-        <w:gridCol w:w="3138"/>
+        <w:gridCol w:w="3139"/>
       </w:tblGrid>
       <w:tr>
         <w:trPr>
@@ -567,7 +589,7 @@
             </w:tcBorders>
             <w:shd w:color="auto" w:fill="FFFFFF" w:val="pct30"/>
             <w:tcMar>
-              <w:left w:w="69" w:type="dxa"/>
+              <w:left w:w="61" w:type="dxa"/>
             </w:tcMar>
           </w:tcPr>
           <w:p>
@@ -579,15 +601,18 @@
                 <w:sz w:val="22"/>
                 <w:sz w:val="22"/>
                 <w:szCs w:val="22"/>
-                <w:rFonts w:ascii="Arial" w:hAnsi="Arial" w:cs="Arial"/>
-                <w:color w:val="000000" w:themeColor="text1"/>
+                <w:rFonts w:ascii="Arial" w:hAnsi="Arial" w:eastAsia="Calibri" w:cs="Arial"/>
+                <w:color w:val="000000" w:themeColor="text1"/>
+                <w:lang w:val="pt-BR" w:eastAsia="en-US" w:bidi="ar-SA"/>
+              </w:rPr>
+            </w:pPr>
+            <w:r>
+              <w:rPr>
+                <w:rFonts w:cs="Arial" w:ascii="Arial" w:hAnsi="Arial"/>
+                <w:color w:val="000000" w:themeColor="text1"/>
+                <w:sz w:val="22"/>
+                <w:szCs w:val="22"/>
                 <w:lang w:eastAsia="en-US"/>
-              </w:rPr>
-            </w:pPr>
-            <w:r>
-              <w:rPr>
-                <w:rFonts w:cs="Arial" w:ascii="Arial" w:hAnsi="Arial"/>
-                <w:color w:val="000000" w:themeColor="text1"/>
               </w:rPr>
             </w:r>
             <w:r/>
@@ -600,13 +625,15 @@
         </w:trPr>
         <w:tc>
           <w:tcPr>
-            <w:tcW w:w="4216" w:type="dxa"/>
+            <w:tcW w:w="4215" w:type="dxa"/>
             <w:tcBorders>
               <w:left w:val="single" w:sz="6" w:space="0" w:color="00000A"/>
+              <w:right w:val="single" w:sz="6" w:space="0" w:color="00000A"/>
+              <w:insideV w:val="single" w:sz="6" w:space="0" w:color="00000A"/>
             </w:tcBorders>
             <w:shd w:fill="auto" w:val="clear"/>
             <w:tcMar>
-              <w:left w:w="69" w:type="dxa"/>
+              <w:left w:w="61" w:type="dxa"/>
             </w:tcMar>
             <w:vAlign w:val="center"/>
           </w:tcPr>
@@ -637,10 +664,12 @@
             <w:r>
               <w:fldChar w:fldCharType="separate"/>
             </w:r>
-            <w:bookmarkStart w:id="13" w:name="__Fieldmark__68_64716699"/>
-            <w:bookmarkStart w:id="14" w:name="__Fieldmark__68_64716699"/>
-            <w:bookmarkStart w:id="15" w:name="__Fieldmark__68_64716699"/>
-            <w:bookmarkEnd w:id="15"/>
+            <w:bookmarkStart w:id="21" w:name="__Fieldmark__295_1478859543"/>
+            <w:bookmarkStart w:id="22" w:name="__Fieldmark__68_64716699"/>
+            <w:bookmarkStart w:id="23" w:name="__Fieldmark__295_1478859543"/>
+            <w:bookmarkStart w:id="24" w:name="__Fieldmark__295_1478859543"/>
+            <w:bookmarkEnd w:id="22"/>
+            <w:bookmarkEnd w:id="24"/>
             <w:r>
               <w:rPr/>
             </w:r>
@@ -659,60 +688,8 @@
         <w:tc>
           <w:tcPr>
             <w:tcW w:w="2690" w:type="dxa"/>
-            <w:tcBorders/>
-            <w:shd w:fill="auto" w:val="clear"/>
-            <w:vAlign w:val="center"/>
-          </w:tcPr>
-          <w:p>
-            <w:pPr>
-              <w:pStyle w:val="ListParagraph"/>
-              <w:spacing w:lineRule="auto" w:line="240" w:before="0" w:after="0"/>
-              <w:ind w:left="34" w:hanging="0"/>
-              <w:rPr>
-                <w:color w:val="000000" w:themeColor="text1"/>
-              </w:rPr>
-            </w:pPr>
-            <w:r>
-              <w:fldChar w:fldCharType="begin">
-                <w:ffData>
-                  <w:name w:val=""/>
-                  <w:enabled/>
-                  <w:calcOnExit w:val="0"/>
-                  <w:checkBox>
-                    <w:sizeAuto/>
-                  </w:checkBox>
-                </w:ffData>
-              </w:fldChar>
-            </w:r>
-            <w:r>
-              <w:instrText> FORMCHECKBOX </w:instrText>
-            </w:r>
-            <w:r>
-              <w:fldChar w:fldCharType="separate"/>
-            </w:r>
-            <w:bookmarkStart w:id="16" w:name="__Fieldmark__73_64716699"/>
-            <w:bookmarkStart w:id="17" w:name="__Fieldmark__73_64716699"/>
-            <w:bookmarkStart w:id="18" w:name="__Fieldmark__73_64716699"/>
-            <w:bookmarkEnd w:id="18"/>
-            <w:r>
-              <w:rPr/>
-            </w:r>
-            <w:r>
-              <w:fldChar w:fldCharType="end"/>
-            </w:r>
-            <w:r>
-              <w:rPr>
-                <w:color w:val="000000" w:themeColor="text1"/>
-              </w:rPr>
-              <w:t xml:space="preserve"> SÚMULA CURRICULAR</w:t>
-            </w:r>
-            <w:r/>
-          </w:p>
-        </w:tc>
-        <w:tc>
-          <w:tcPr>
-            <w:tcW w:w="3138" w:type="dxa"/>
             <w:tcBorders>
+              <w:left w:val="single" w:sz="6" w:space="0" w:color="00000A"/>
               <w:right w:val="single" w:sz="6" w:space="0" w:color="00000A"/>
               <w:insideV w:val="single" w:sz="6" w:space="0" w:color="00000A"/>
             </w:tcBorders>
@@ -746,10 +723,71 @@
             <w:r>
               <w:fldChar w:fldCharType="separate"/>
             </w:r>
-            <w:bookmarkStart w:id="19" w:name="__Fieldmark__76_64716699"/>
-            <w:bookmarkStart w:id="20" w:name="__Fieldmark__76_64716699"/>
-            <w:bookmarkStart w:id="21" w:name="__Fieldmark__76_64716699"/>
-            <w:bookmarkEnd w:id="21"/>
+            <w:bookmarkStart w:id="25" w:name="__Fieldmark__303_1478859543"/>
+            <w:bookmarkStart w:id="26" w:name="__Fieldmark__73_64716699"/>
+            <w:bookmarkStart w:id="27" w:name="__Fieldmark__303_1478859543"/>
+            <w:bookmarkStart w:id="28" w:name="__Fieldmark__303_1478859543"/>
+            <w:bookmarkEnd w:id="26"/>
+            <w:bookmarkEnd w:id="28"/>
+            <w:r>
+              <w:rPr/>
+            </w:r>
+            <w:r>
+              <w:fldChar w:fldCharType="end"/>
+            </w:r>
+            <w:r>
+              <w:rPr>
+                <w:color w:val="000000" w:themeColor="text1"/>
+              </w:rPr>
+              <w:t xml:space="preserve"> SÚMULA CURRICULAR</w:t>
+            </w:r>
+            <w:r/>
+          </w:p>
+        </w:tc>
+        <w:tc>
+          <w:tcPr>
+            <w:tcW w:w="3139" w:type="dxa"/>
+            <w:tcBorders>
+              <w:left w:val="single" w:sz="6" w:space="0" w:color="00000A"/>
+              <w:right w:val="single" w:sz="6" w:space="0" w:color="00000A"/>
+              <w:insideV w:val="single" w:sz="6" w:space="0" w:color="00000A"/>
+            </w:tcBorders>
+            <w:shd w:fill="auto" w:val="clear"/>
+            <w:vAlign w:val="center"/>
+          </w:tcPr>
+          <w:p>
+            <w:pPr>
+              <w:pStyle w:val="ListParagraph"/>
+              <w:spacing w:lineRule="auto" w:line="240" w:before="0" w:after="0"/>
+              <w:ind w:left="34" w:hanging="0"/>
+              <w:rPr>
+                <w:color w:val="000000" w:themeColor="text1"/>
+              </w:rPr>
+            </w:pPr>
+            <w:r>
+              <w:fldChar w:fldCharType="begin">
+                <w:ffData>
+                  <w:name w:val=""/>
+                  <w:enabled/>
+                  <w:calcOnExit w:val="0"/>
+                  <w:checkBox>
+                    <w:sizeAuto/>
+                  </w:checkBox>
+                </w:ffData>
+              </w:fldChar>
+            </w:r>
+            <w:r>
+              <w:instrText> FORMCHECKBOX </w:instrText>
+            </w:r>
+            <w:r>
+              <w:fldChar w:fldCharType="separate"/>
+            </w:r>
+            <w:bookmarkStart w:id="29" w:name="__Fieldmark__76_64716699"/>
+            <w:bookmarkStart w:id="30" w:name="__Fieldmark__311_1478859543"/>
+            <w:bookmarkStart w:id="31" w:name="__Fieldmark__311_1478859543"/>
+            <w:bookmarkStart w:id="32" w:name="__Fieldmark__311_1478859543"/>
+            <w:bookmarkEnd w:id="29"/>
+            <w:bookmarkEnd w:id="32"/>
             <w:r>
               <w:rPr/>
             </w:r>
@@ -781,7 +819,7 @@
             </w:tcBorders>
             <w:shd w:fill="auto" w:val="clear"/>
             <w:tcMar>
-              <w:left w:w="69" w:type="dxa"/>
+              <w:left w:w="61" w:type="dxa"/>
             </w:tcMar>
             <w:vAlign w:val="center"/>
           </w:tcPr>
@@ -812,18 +850,20 @@
             <w:r>
               <w:fldChar w:fldCharType="separate"/>
             </w:r>
-            <w:bookmarkStart w:id="22" w:name="__Fieldmark__80_64716699"/>
-            <w:bookmarkStart w:id="23" w:name="Selecionar28"/>
-            <w:bookmarkStart w:id="24" w:name="__Fieldmark__80_64716699"/>
-            <w:bookmarkStart w:id="25" w:name="__Fieldmark__80_64716699"/>
-            <w:bookmarkEnd w:id="25"/>
+            <w:bookmarkStart w:id="33" w:name="Selecionar28"/>
+            <w:bookmarkStart w:id="34" w:name="__Fieldmark__320_1478859543"/>
+            <w:bookmarkStart w:id="35" w:name="__Fieldmark__80_64716699"/>
+            <w:bookmarkStart w:id="36" w:name="__Fieldmark__320_1478859543"/>
+            <w:bookmarkStart w:id="37" w:name="__Fieldmark__320_1478859543"/>
+            <w:bookmarkEnd w:id="35"/>
+            <w:bookmarkEnd w:id="37"/>
             <w:r>
               <w:rPr/>
             </w:r>
             <w:r>
               <w:fldChar w:fldCharType="end"/>
             </w:r>
-            <w:bookmarkEnd w:id="23"/>
+            <w:bookmarkEnd w:id="33"/>
             <w:r>
               <w:rPr>
                 <w:color w:val="000000" w:themeColor="text1"/>
@@ -833,7 +873,7 @@
             <w:r>
               <w:fldChar w:fldCharType="begin">
                 <w:ffData>
-                  <w:name w:val="__Fieldmark__89_64716699"/>
+                  <w:name w:val="__Fieldmark__332_1478859543"/>
                   <w:enabled/>
                   <w:calcOnExit w:val="0"/>
                 </w:ffData>
@@ -845,17 +885,21 @@
             <w:r>
               <w:fldChar w:fldCharType="separate"/>
             </w:r>
-            <w:bookmarkStart w:id="26" w:name="__Fieldmark__89_64716699"/>
-            <w:bookmarkStart w:id="27" w:name="__Fieldmark__89_64716699"/>
-            <w:bookmarkEnd w:id="27"/>
+            <w:bookmarkStart w:id="38" w:name="__Fieldmark__89_64716699"/>
+            <w:bookmarkStart w:id="39" w:name="__Fieldmark__332_1478859543"/>
+            <w:bookmarkStart w:id="40" w:name="__Fieldmark__332_1478859543"/>
+            <w:bookmarkEnd w:id="38"/>
+            <w:bookmarkEnd w:id="40"/>
             <w:r>
               <w:rPr>
                 <w:color w:val="000000" w:themeColor="text1"/>
               </w:rPr>
               <w:t>     </w:t>
             </w:r>
-            <w:bookmarkStart w:id="28" w:name="__Fieldmark__89_64716699"/>
-            <w:bookmarkEnd w:id="28"/>
+            <w:bookmarkStart w:id="41" w:name="__Fieldmark__89_647166991"/>
+            <w:bookmarkStart w:id="42" w:name="__Fieldmark__332_1478859543"/>
+            <w:bookmarkEnd w:id="41"/>
+            <w:bookmarkEnd w:id="42"/>
             <w:r>
               <w:rPr>
                 <w:color w:val="000000" w:themeColor="text1"/>
@@ -925,7 +969,7 @@
       <w:tblPr>
         <w:tblW w:w="10062" w:type="dxa"/>
         <w:jc w:val="left"/>
-        <w:tblInd w:w="-8" w:type="dxa"/>
+        <w:tblInd w:w="-15" w:type="dxa"/>
         <w:tblBorders>
           <w:top w:val="single" w:sz="6" w:space="0" w:color="00000A"/>
           <w:left w:val="single" w:sz="6" w:space="0" w:color="00000A"/>
@@ -934,7 +978,7 @@
         </w:tblBorders>
         <w:tblCellMar>
           <w:top w:w="0" w:type="dxa"/>
-          <w:left w:w="69" w:type="dxa"/>
+          <w:left w:w="61" w:type="dxa"/>
           <w:bottom w:w="0" w:type="dxa"/>
           <w:right w:w="70" w:type="dxa"/>
         </w:tblCellMar>
@@ -958,7 +1002,7 @@
             </w:tcBorders>
             <w:shd w:color="auto" w:fill="FFFFFF" w:val="pct30"/>
             <w:tcMar>
-              <w:left w:w="69" w:type="dxa"/>
+              <w:left w:w="61" w:type="dxa"/>
             </w:tcMar>
           </w:tcPr>
           <w:p>
@@ -970,15 +1014,18 @@
                 <w:sz w:val="22"/>
                 <w:sz w:val="22"/>
                 <w:szCs w:val="22"/>
-                <w:rFonts w:ascii="Arial" w:hAnsi="Arial" w:cs="Arial"/>
-                <w:color w:val="000000" w:themeColor="text1"/>
+                <w:rFonts w:ascii="Arial" w:hAnsi="Arial" w:eastAsia="Calibri" w:cs="Arial"/>
+                <w:color w:val="000000" w:themeColor="text1"/>
+                <w:lang w:val="pt-BR" w:eastAsia="en-US" w:bidi="ar-SA"/>
+              </w:rPr>
+            </w:pPr>
+            <w:r>
+              <w:rPr>
+                <w:rFonts w:cs="Arial" w:ascii="Arial" w:hAnsi="Arial"/>
+                <w:color w:val="000000" w:themeColor="text1"/>
+                <w:sz w:val="22"/>
+                <w:szCs w:val="22"/>
                 <w:lang w:eastAsia="en-US"/>
-              </w:rPr>
-            </w:pPr>
-            <w:r>
-              <w:rPr>
-                <w:rFonts w:cs="Arial" w:ascii="Arial" w:hAnsi="Arial"/>
-                <w:color w:val="000000" w:themeColor="text1"/>
               </w:rPr>
             </w:r>
             <w:r/>
@@ -999,7 +1046,7 @@
             </w:tcBorders>
             <w:shd w:fill="auto" w:val="clear"/>
             <w:tcMar>
-              <w:left w:w="69" w:type="dxa"/>
+              <w:left w:w="61" w:type="dxa"/>
             </w:tcMar>
           </w:tcPr>
           <w:p>
@@ -1011,7 +1058,7 @@
             <w:r>
               <w:fldChar w:fldCharType="begin">
                 <w:ffData>
-                  <w:name w:val="__Fieldmark__120_64716699"/>
+                  <w:name w:val="__Fieldmark__377_1478859543"/>
                   <w:enabled/>
                   <w:calcOnExit w:val="0"/>
                 </w:ffData>
@@ -1023,16 +1070,20 @@
             <w:r>
               <w:fldChar w:fldCharType="separate"/>
             </w:r>
-            <w:bookmarkStart w:id="29" w:name="__Fieldmark__120_64716699"/>
-            <w:bookmarkStart w:id="30" w:name="__Fieldmark__120_64716699"/>
-            <w:bookmarkEnd w:id="30"/>
-            <w:r>
-              <w:rPr>
-                <w:color w:val="000000" w:themeColor="text1"/>
-              </w:rPr>
-            </w:r>
-            <w:r>
-              <w:rPr>
+            <w:bookmarkStart w:id="43" w:name="__Fieldmark__120_64716699"/>
+            <w:bookmarkStart w:id="44" w:name="__Fieldmark__377_1478859543"/>
+            <w:bookmarkStart w:id="45" w:name="__Fieldmark__377_1478859543"/>
+            <w:bookmarkEnd w:id="43"/>
+            <w:bookmarkEnd w:id="45"/>
+            <w:r>
+              <w:rPr>
+                <w:color w:val="000000" w:themeColor="text1"/>
+              </w:rPr>
+            </w:r>
+            <w:r>
+              <w:rPr>
+                <w:b/>
+                <w:bCs/>
                 <w:color w:val="000000" w:themeColor="text1"/>
               </w:rPr>
               <w:t>1. Fundamentação científica insuficiente:</w:t>
@@ -1063,9 +1114,19 @@
               <w:rPr>
                 <w:color w:val="000000" w:themeColor="text1"/>
               </w:rPr>
-              <w:t xml:space="preserve">” </w:t>
-              <w:br/>
-              <w:t>O item 2.2 indica:</w:t>
+              <w:t xml:space="preserve">” O </w:t>
+            </w:r>
+            <w:r>
+              <w:rPr>
+                <w:color w:val="000000" w:themeColor="text1"/>
+              </w:rPr>
+              <w:t xml:space="preserve">referido </w:t>
+            </w:r>
+            <w:r>
+              <w:rPr>
+                <w:color w:val="000000" w:themeColor="text1"/>
+              </w:rPr>
+              <w:t>item 2.2 indica:</w:t>
               <w:br/>
               <w:t>“</w:t>
             </w:r>
@@ -1083,6 +1144,62 @@
               </w:rPr>
               <w:t>”</w:t>
               <w:br/>
+            </w:r>
+            <w:r>
+              <w:rPr>
+                <w:b/>
+                <w:bCs/>
+                <w:color w:val="000000" w:themeColor="text1"/>
+              </w:rPr>
+              <w:t>Resposta:</w:t>
+            </w:r>
+            <w:r>
+              <w:rPr>
+                <w:color w:val="000000" w:themeColor="text1"/>
+              </w:rPr>
+              <w:t xml:space="preserve"> </w:t>
+            </w:r>
+            <w:r>
+              <w:rPr>
+                <w:color w:val="000000" w:themeColor="text1"/>
+              </w:rPr>
+              <w:t xml:space="preserve">Das duas alternativas oferecidas, optei por justificar porque a proposta não incluiu os detalhes sugeridos. A proposta insere-se na vertente da ecologia teórica que busca identificar aspectos gerais da dinâmica de sistemas ecológicos por meio da proposição e análise de modelos matemáticos. Assim, busca-se mais revelar e entender mudanças </w:t>
+            </w:r>
+            <w:r>
+              <w:rPr>
+                <w:color w:val="000000" w:themeColor="text1"/>
+              </w:rPr>
+              <w:t xml:space="preserve">gerais </w:t>
+            </w:r>
+            <w:r>
+              <w:rPr>
+                <w:color w:val="000000" w:themeColor="text1"/>
+              </w:rPr>
+              <w:t xml:space="preserve">do comportamento dinâmico do que a previsão precisa em casos específicos. Na estratégia proposta por Levin (1966), </w:t>
+            </w:r>
+            <w:r>
+              <w:rPr>
+                <w:color w:val="000000" w:themeColor="text1"/>
+              </w:rPr>
+              <w:t>privilegio</w:t>
+            </w:r>
+            <w:r>
+              <w:rPr>
+                <w:color w:val="000000" w:themeColor="text1"/>
+              </w:rPr>
+              <w:t xml:space="preserve"> generalidade e realismo, às custas de precisão. Para isso, os três estudos de caso propostos investigam as consequências </w:t>
+            </w:r>
+            <w:r>
+              <w:rPr>
+                <w:color w:val="000000" w:themeColor="text1"/>
+              </w:rPr>
+              <w:t xml:space="preserve">teóricas </w:t>
+            </w:r>
+            <w:r>
+              <w:rPr>
+                <w:color w:val="000000" w:themeColor="text1"/>
+              </w:rPr>
+              <w:t>de adicionar a modelos gerais mais alguns processos biológicos que aumentariam seu realismo: (a) inclusão de denso-dependência por manchas em modelos de metapopulações e metacomunidades; (b) inclusão de heterogeneidade espacial em modelos de predação intra-guilda; (c) inclusão de respostas dos indivíduos a características das manchas em modelos de metapopulação.</w:t>
             </w:r>
             <w:r/>
           </w:p>
@@ -1094,33 +1211,41 @@
             </w:pPr>
             <w:r>
               <w:rPr>
-                <w:color w:val="000000" w:themeColor="text1"/>
-              </w:rPr>
-              <w:t>Das duas alternativas oferecidas, optei por justificar porque a proposta não incluiu</w:t>
-            </w:r>
-            <w:r>
-              <w:rPr>
-                <w:color w:val="000000" w:themeColor="text1"/>
-              </w:rPr>
-              <w:t> </w:t>
-            </w:r>
-            <w:r>
-              <w:rPr>
-                <w:color w:val="000000" w:themeColor="text1"/>
-              </w:rPr>
-              <w:t>os detalhes sugeridos. A proposta</w:t>
-            </w:r>
-            <w:r>
-              <w:rPr>
-                <w:color w:val="000000" w:themeColor="text1"/>
-              </w:rPr>
-              <w:t> </w:t>
-            </w:r>
-            <w:r>
-              <w:rPr>
-                <w:color w:val="000000" w:themeColor="text1"/>
-              </w:rPr>
-              <w:t>insere-se na vertente da ecologia teórica que busca identificar aspectos gerais da dinâmica de sistemas ecológicos por meio da proposição e análise de modelos matemáticos. Assim, busca-se mais revelar e entender mudanças qualitativas do comportamento dinâmico do que a previsão precisa em casos específicos. Na estratégia proposta por Levin (1966), minha proposta privilegia generalidade e realismo, às custas de precisão. Para isso, os três estudos de caso propostos investigam as consequências de adicionar a modelos gerais mais alguns processos biológicos que aumentariam seu realismo: (a) inclusão de denso-dependência por manchas em modelos de metapopulações e metacomunidades; (b) inclusão de heterogeneidade espacial em modelos de predação intra-guilda; (c) inclusão de respostas dos indivíduos a características das manchas em modelos de metapopulação.</w:t>
+                <w:b/>
+                <w:bCs/>
+                <w:color w:val="000000" w:themeColor="text1"/>
+              </w:rPr>
+              <w:t xml:space="preserve">A hipótese de trabalho é que estas inclusões </w:t>
+            </w:r>
+            <w:r>
+              <w:rPr>
+                <w:b/>
+                <w:bCs/>
+                <w:color w:val="000000" w:themeColor="text1"/>
+              </w:rPr>
+              <w:t xml:space="preserve">acresçam aos modelos comportamentos dinâmicos </w:t>
+            </w:r>
+            <w:r>
+              <w:rPr>
+                <w:b/>
+                <w:bCs/>
+                <w:color w:val="000000" w:themeColor="text1"/>
+              </w:rPr>
+              <w:t>plausíveis, que mereçam ser investigados na natureza</w:t>
+            </w:r>
+            <w:r>
+              <w:rPr>
+                <w:b/>
+                <w:bCs/>
+                <w:color w:val="000000" w:themeColor="text1"/>
+              </w:rPr>
+              <w:t>.</w:t>
+            </w:r>
+            <w:r>
+              <w:rPr>
+                <w:color w:val="000000" w:themeColor="text1"/>
+              </w:rPr>
+              <w:t xml:space="preserve"> Cada estudo de caso inclui de fato poucos processos, para manter o problema tratável. Modelos matemáticos em geral fornecem análises úteis se mantidos com poucos parâmetros, se comparados com modelos computacionais (IBMs, por exemplo). Por outro lado, oferecem soluções de maior generalidade.  Concordamos que as informações indicadas pela assessoria também podem ser relevantes, o que todavia não nos parece desqualificar as que propusemos como merecedoras de investigação, no quadro teórico-metodológico exposto acima.  Nos limites de tempo de um pós-doutorado estou seguro que posso atacar as questões propostas. Caso haja mais tempo, poderemos considerar incluir os fatores sugeridos.</w:t>
             </w:r>
             <w:r/>
           </w:p>
@@ -1129,21 +1254,498 @@
               <w:pStyle w:val="ListParagraph"/>
               <w:spacing w:lineRule="auto" w:line="240" w:before="0" w:after="0"/>
               <w:ind w:left="34" w:hanging="0"/>
+              <w:rPr>
+                <w:color w:val="000000" w:themeColor="text1"/>
+              </w:rPr>
             </w:pPr>
             <w:r>
-              <w:rPr>
-                <w:color w:val="000000" w:themeColor="text1"/>
-              </w:rPr>
-              <w:t xml:space="preserve">A hipótese de trabalho é que estas inclusões </w:t>
-            </w:r>
-            <w:r>
-              <w:rPr>
-                <w:color w:val="000000" w:themeColor="text1"/>
-              </w:rPr>
-              <w:t>  </w:t>
-            </w:r>
-            <w:bookmarkStart w:id="31" w:name="__Fieldmark__120_64716699"/>
-            <w:bookmarkEnd w:id="31"/>
+              <w:rPr/>
+            </w:r>
+            <w:r/>
+          </w:p>
+          <w:p>
+            <w:pPr>
+              <w:pStyle w:val="ListParagraph"/>
+              <w:ind w:hanging="0"/>
+            </w:pPr>
+            <w:r>
+              <w:rPr>
+                <w:b/>
+                <w:bCs/>
+                <w:color w:val="000000" w:themeColor="text1"/>
+              </w:rPr>
+              <w:t xml:space="preserve">2. </w:t>
+            </w:r>
+            <w:r>
+              <w:rPr>
+                <w:b/>
+                <w:bCs/>
+                <w:color w:val="000000" w:themeColor="text1"/>
+              </w:rPr>
+              <w:t>Outra deficiências:</w:t>
+              <w:br/>
+            </w:r>
+            <w:r>
+              <w:rPr>
+                <w:b w:val="false"/>
+                <w:bCs w:val="false"/>
+                <w:color w:val="000000" w:themeColor="text1"/>
+              </w:rPr>
+              <w:t xml:space="preserve">A assessoria indica neste campo: </w:t>
+            </w:r>
+            <w:r>
+              <w:rPr>
+                <w:b/>
+                <w:bCs/>
+                <w:i/>
+                <w:iCs/>
+                <w:color w:val="000000" w:themeColor="text1"/>
+              </w:rPr>
+              <w:t>“</w:t>
+            </w:r>
+            <w:r>
+              <w:rPr>
+                <w:b w:val="false"/>
+                <w:bCs w:val="false"/>
+                <w:i/>
+                <w:iCs/>
+                <w:color w:val="000000" w:themeColor="text1"/>
+              </w:rPr>
+              <w:t>Como discutido nos ítens 2.2 e no 2.3, os processos de extinçao, migração e colonização entre outros, estão diretamente relacionados as espécies ou guildas que serão estudadas. E a qualidade do habitat, das manchas e matriz, também desempenha papel importante nestes processos. O prpjeto não deixa claro como pretende tratar estas incertezas. Acredito que a origininalidade e a confiabilidade preditiva do modelo está relacionado com a inclusão destes parâmetros (característica da espécie, ex: tamanho corporal, tamanho populacional, area de vida,hábito alimentar e até memso processos cognitivos das espécies, e do habitat: produtividade, qualidade). Se não, peço que o candidato explique as razões para não levar em consideração estes processos na elaboração dos seus modelos.”</w:t>
+              <w:br/>
+            </w:r>
+            <w:r>
+              <w:rPr>
+                <w:b/>
+                <w:bCs/>
+                <w:i w:val="false"/>
+                <w:iCs w:val="false"/>
+                <w:color w:val="000000" w:themeColor="text1"/>
+              </w:rPr>
+              <w:t>Resposta:</w:t>
+            </w:r>
+            <w:r>
+              <w:rPr>
+                <w:b w:val="false"/>
+                <w:bCs w:val="false"/>
+                <w:i/>
+                <w:iCs/>
+                <w:color w:val="000000" w:themeColor="text1"/>
+              </w:rPr>
+              <w:t xml:space="preserve"> </w:t>
+            </w:r>
+            <w:r>
+              <w:rPr>
+                <w:b w:val="false"/>
+                <w:bCs w:val="false"/>
+                <w:i w:val="false"/>
+                <w:iCs w:val="false"/>
+                <w:color w:val="000000" w:themeColor="text1"/>
+              </w:rPr>
+              <w:t xml:space="preserve">Aqui também optei por esclarecer minhas escolhas, pois este ponto me parece muito relacionado ao anterior. Expliquei na resposta anterior a não inclusão de mais parâmetros. Adiciono aqui que alguns dos </w:t>
+            </w:r>
+            <w:r>
+              <w:rPr>
+                <w:b w:val="false"/>
+                <w:bCs w:val="false"/>
+                <w:i w:val="false"/>
+                <w:iCs w:val="false"/>
+                <w:color w:val="000000" w:themeColor="text1"/>
+              </w:rPr>
+              <w:t xml:space="preserve">fatores </w:t>
+            </w:r>
+            <w:r>
+              <w:rPr>
+                <w:b w:val="false"/>
+                <w:bCs w:val="false"/>
+                <w:i w:val="false"/>
+                <w:iCs w:val="false"/>
+                <w:color w:val="000000" w:themeColor="text1"/>
+              </w:rPr>
+              <w:t xml:space="preserve">propostos, especialmente no nível do indivíduo e das espécies, são mais facilmente implementados em modelos baseados em indivíduos, e não pela classe de modelos que proponho, que são baseados em equações diferenciais. </w:t>
+            </w:r>
+            <w:r>
+              <w:rPr>
+                <w:b w:val="false"/>
+                <w:bCs w:val="false"/>
+                <w:i w:val="false"/>
+                <w:iCs w:val="false"/>
+                <w:color w:val="000000" w:themeColor="text1"/>
+              </w:rPr>
+              <w:t>Quanto, à</w:t>
+            </w:r>
+            <w:r>
+              <w:rPr>
+                <w:b w:val="false"/>
+                <w:bCs w:val="false"/>
+                <w:i w:val="false"/>
+                <w:iCs w:val="false"/>
+                <w:color w:val="000000" w:themeColor="text1"/>
+              </w:rPr>
+              <w:t xml:space="preserve"> originalidade da proposta, </w:t>
+            </w:r>
+            <w:r>
+              <w:rPr>
+                <w:b w:val="false"/>
+                <w:bCs w:val="false"/>
+                <w:i w:val="false"/>
+                <w:iCs w:val="false"/>
+                <w:color w:val="000000" w:themeColor="text1"/>
+              </w:rPr>
+              <w:t>creio que</w:t>
+            </w:r>
+            <w:r>
+              <w:rPr>
+                <w:b w:val="false"/>
+                <w:bCs w:val="false"/>
+                <w:i w:val="false"/>
+                <w:iCs w:val="false"/>
+                <w:color w:val="000000" w:themeColor="text1"/>
+              </w:rPr>
+              <w:t xml:space="preserve"> estaria comprometida se as inclusões propostas já tenham sido exaustivamente investigadas </w:t>
+            </w:r>
+            <w:r>
+              <w:rPr>
+                <w:b w:val="false"/>
+                <w:bCs w:val="false"/>
+                <w:i w:val="false"/>
+                <w:iCs w:val="false"/>
+                <w:color w:val="000000" w:themeColor="text1"/>
+              </w:rPr>
+              <w:t xml:space="preserve">nos termos teóricos aqui propostos, </w:t>
+            </w:r>
+            <w:r>
+              <w:rPr>
+                <w:b w:val="false"/>
+                <w:bCs w:val="false"/>
+                <w:i w:val="false"/>
+                <w:iCs w:val="false"/>
+                <w:color w:val="000000" w:themeColor="text1"/>
+              </w:rPr>
+              <w:t xml:space="preserve">o que não é o caso.  Quanto à confiabilidade preditiva </w:t>
+            </w:r>
+            <w:r>
+              <w:rPr>
+                <w:b w:val="false"/>
+                <w:bCs w:val="false"/>
+                <w:i w:val="false"/>
+                <w:iCs w:val="false"/>
+                <w:color w:val="000000" w:themeColor="text1"/>
+              </w:rPr>
+              <w:t>e tratamento de incertezas</w:t>
+            </w:r>
+            <w:r>
+              <w:rPr>
+                <w:b w:val="false"/>
+                <w:bCs w:val="false"/>
+                <w:i w:val="false"/>
+                <w:iCs w:val="false"/>
+                <w:color w:val="000000" w:themeColor="text1"/>
+              </w:rPr>
+              <w:t xml:space="preserve">, me parece um problema estatístico de ajuste a conjuntos de dados específicos, </w:t>
+            </w:r>
+            <w:r>
+              <w:rPr>
+                <w:b w:val="false"/>
+                <w:bCs w:val="false"/>
+                <w:i w:val="false"/>
+                <w:iCs w:val="false"/>
+                <w:color w:val="000000" w:themeColor="text1"/>
+              </w:rPr>
+              <w:t>e não das questões teóricas a que me proponho</w:t>
+            </w:r>
+            <w:r>
+              <w:rPr>
+                <w:b w:val="false"/>
+                <w:bCs w:val="false"/>
+                <w:i w:val="false"/>
+                <w:iCs w:val="false"/>
+                <w:color w:val="000000" w:themeColor="text1"/>
+              </w:rPr>
+              <w:t xml:space="preserve">.  </w:t>
+            </w:r>
+            <w:r>
+              <w:rPr>
+                <w:b w:val="false"/>
+                <w:bCs w:val="false"/>
+                <w:i w:val="false"/>
+                <w:iCs w:val="false"/>
+                <w:color w:val="000000" w:themeColor="text1"/>
+              </w:rPr>
+              <w:t>M</w:t>
+            </w:r>
+            <w:r>
+              <w:rPr>
+                <w:b w:val="false"/>
+                <w:bCs w:val="false"/>
+                <w:i w:val="false"/>
+                <w:iCs w:val="false"/>
+                <w:color w:val="000000" w:themeColor="text1"/>
+              </w:rPr>
+              <w:t xml:space="preserve">inha proposta não busca precisão e ajuste e sim </w:t>
+            </w:r>
+            <w:r>
+              <w:rPr>
+                <w:b w:val="false"/>
+                <w:bCs w:val="false"/>
+                <w:i w:val="false"/>
+                <w:iCs w:val="false"/>
+                <w:color w:val="000000" w:themeColor="text1"/>
+              </w:rPr>
+              <w:t xml:space="preserve">investigar novos comportamentos dinâmicos, que gerem novas previsões e hipóteses. </w:t>
+            </w:r>
+            <w:r>
+              <w:rPr>
+                <w:color w:val="000000" w:themeColor="text1"/>
+              </w:rPr>
+              <w:t xml:space="preserve">Foi neste sentido que indiquei que o trabalho visa “obter maior capacidade preditiva e </w:t>
+            </w:r>
+            <w:r>
+              <w:rPr>
+                <w:i/>
+                <w:iCs/>
+                <w:color w:val="000000" w:themeColor="text1"/>
+              </w:rPr>
+              <w:t>permitir contato mais próximo com medidas observacionais e experimentais</w:t>
+            </w:r>
+            <w:r>
+              <w:rPr>
+                <w:color w:val="000000" w:themeColor="text1"/>
+              </w:rPr>
+              <w:t xml:space="preserve">” (p.6). </w:t>
+            </w:r>
+            <w:r>
+              <w:rPr>
+                <w:color w:val="000000" w:themeColor="text1"/>
+              </w:rPr>
+              <w:t xml:space="preserve">A omissão de termos como ajuste, ou das técnicas estatísticas correspondentes foi intecional, para delimitar o escopo da proposta. </w:t>
+            </w:r>
+            <w:r>
+              <w:rPr>
+                <w:b w:val="false"/>
+                <w:bCs w:val="false"/>
+                <w:i w:val="false"/>
+                <w:iCs w:val="false"/>
+                <w:color w:val="000000" w:themeColor="text1"/>
+              </w:rPr>
+              <w:t xml:space="preserve">Esta é a minha linha de pesquisa, que venho aprofundando por meio da interação ecólogos. </w:t>
+            </w:r>
+            <w:r>
+              <w:rPr>
+                <w:color w:val="000000" w:themeColor="text1"/>
+              </w:rPr>
+              <w:t xml:space="preserve"> </w:t>
+            </w:r>
+            <w:r>
+              <w:rPr>
+                <w:color w:val="000000" w:themeColor="text1"/>
+              </w:rPr>
+              <w:t>A título de exemplo de um dos trabalhos recentes similares que já realizei, meu artigo em colaboração com Pryanga Amarasekare (Am. Nat. 2014) mostra como a inclusão do efeito de variações de temperatura pode alterar o resultado de interações competitivas, o que gerou várias hipóteses gerais sobre potenciais efeitos de mudanças climáticas.</w:t>
+            </w:r>
+            <w:r>
+              <w:rPr>
+                <w:color w:val="000000" w:themeColor="text1"/>
+              </w:rPr>
+              <w:t xml:space="preserve">  </w:t>
+            </w:r>
+            <w:r>
+              <w:rPr>
+                <w:color w:val="000000" w:themeColor="text1"/>
+              </w:rPr>
+              <w:t>Meu projeto de pós-doutorado é dar continuidade a esta abordagem, que me parece muito frutífera.</w:t>
+            </w:r>
+            <w:r/>
+          </w:p>
+          <w:p>
+            <w:pPr>
+              <w:pStyle w:val="ListParagraph"/>
+              <w:ind w:hanging="0"/>
+              <w:rPr>
+                <w:color w:val="000000" w:themeColor="text1"/>
+              </w:rPr>
+            </w:pPr>
+            <w:r>
+              <w:rPr/>
+            </w:r>
+            <w:r/>
+          </w:p>
+          <w:p>
+            <w:pPr>
+              <w:pStyle w:val="ListParagraph"/>
+              <w:spacing w:before="0" w:after="200"/>
+              <w:ind w:hanging="0"/>
+              <w:contextualSpacing/>
+            </w:pPr>
+            <w:r>
+              <w:rPr>
+                <w:color w:val="000000" w:themeColor="text1"/>
+              </w:rPr>
+              <w:t xml:space="preserve">3. Histórico acadêmico do candidato. A assessoria indica que minha produção “não é alta”, embore indique inclua artigos em periódicos de alto impacto. Concluí meu doutorado em fevereiro de 2015, com 8 artigos publicados, </w:t>
+            </w:r>
+            <w:r>
+              <w:rPr>
+                <w:color w:val="000000" w:themeColor="text1"/>
+              </w:rPr>
+              <w:t xml:space="preserve">o que está acima da mediana entre os 40 bolsistas FAPESP atuais de PD na área de ecologia (fonte: biblioteca digital da FAPESP). Mais importante, todos estes artigos estão em periódicos com fator de impacto superior a um, </w:t>
+            </w:r>
+            <w:r>
+              <w:rPr>
+                <w:color w:val="000000" w:themeColor="text1"/>
+              </w:rPr>
+              <w:t xml:space="preserve">sendo cinco na categoria A1, dois em B1 e um em B2 </w:t>
+            </w:r>
+            <w:r>
+              <w:rPr>
+                <w:color w:val="000000" w:themeColor="text1"/>
+              </w:rPr>
+              <w:t xml:space="preserve">do QUALIS </w:t>
+            </w:r>
+            <w:r>
+              <w:rPr>
+                <w:color w:val="000000" w:themeColor="text1"/>
+              </w:rPr>
+              <w:t xml:space="preserve">da área de biodiversidade. </w:t>
+            </w:r>
+            <w:r>
+              <w:rPr>
+                <w:color w:val="000000" w:themeColor="text1"/>
+              </w:rPr>
+              <w:t xml:space="preserve">Dos 40 bolsistas PD FAPESP da área, apenas 6 (15%) tinham número maior ou igual de artigos com IF&gt;1. </w:t>
+            </w:r>
+            <w:r>
+              <w:rPr>
+                <w:color w:val="000000" w:themeColor="text1"/>
+              </w:rPr>
+              <w:t xml:space="preserve"> </w:t>
+            </w:r>
+            <w:r>
+              <w:rPr>
+                <w:color w:val="000000" w:themeColor="text1"/>
+              </w:rPr>
+              <w:t xml:space="preserve">Há diferentes estratégias de produção, e </w:t>
+            </w:r>
+            <w:r>
+              <w:rPr>
+                <w:color w:val="000000" w:themeColor="text1"/>
+              </w:rPr>
+              <w:t>a minha foi buscar publicar</w:t>
+            </w:r>
+            <w:r>
+              <w:rPr>
+                <w:color w:val="000000" w:themeColor="text1"/>
+              </w:rPr>
+              <w:t xml:space="preserve"> artigos de impacto alto, </w:t>
+            </w:r>
+            <w:r>
+              <w:rPr>
+                <w:color w:val="000000" w:themeColor="text1"/>
+              </w:rPr>
+              <w:t>o que conflita com uma produção copiosa, de menor impacto</w:t>
+            </w:r>
+            <w:r>
+              <w:rPr>
+                <w:color w:val="000000" w:themeColor="text1"/>
+              </w:rPr>
+              <w:t>. E</w:t>
+            </w:r>
+            <w:r>
+              <w:rPr>
+                <w:color w:val="000000" w:themeColor="text1"/>
+              </w:rPr>
+              <w:t xml:space="preserve">m todos </w:t>
+            </w:r>
+            <w:r>
+              <w:rPr>
+                <w:color w:val="000000" w:themeColor="text1"/>
+              </w:rPr>
+              <w:t>os artigos</w:t>
+            </w:r>
+            <w:r>
+              <w:rPr>
+                <w:color w:val="000000" w:themeColor="text1"/>
+              </w:rPr>
+              <w:t xml:space="preserve"> ou fui autor principal ou dividi com o primeiro autor igualmente todas as tarefas. O tempo dispendido para ter um artigo </w:t>
+            </w:r>
+            <w:r>
+              <w:rPr>
+                <w:color w:val="000000" w:themeColor="text1"/>
+              </w:rPr>
+              <w:t xml:space="preserve">de impacto </w:t>
+            </w:r>
+            <w:r>
+              <w:rPr>
+                <w:color w:val="000000" w:themeColor="text1"/>
+              </w:rPr>
+              <w:t xml:space="preserve">varia entre áreas, mas minha percepção é que no tempo que tive não é possível ter resultados muito melhores do que os que obtive, a não ser que participasse de um grande grupo de pesquisa em que todos sejam colocados como autores de tudo que o grupo produz. Não foi o caso.  </w:t>
+            </w:r>
+            <w:r>
+              <w:rPr>
+                <w:color w:val="000000" w:themeColor="text1"/>
+              </w:rPr>
+              <w:t>Não estou</w:t>
+            </w:r>
+            <w:r>
+              <w:rPr>
+                <w:color w:val="000000" w:themeColor="text1"/>
+              </w:rPr>
+              <w:t xml:space="preserve"> julga</w:t>
+            </w:r>
+            <w:r>
+              <w:rPr>
+                <w:color w:val="000000" w:themeColor="text1"/>
+              </w:rPr>
+              <w:t>ndo</w:t>
+            </w:r>
+            <w:r>
+              <w:rPr>
+                <w:color w:val="000000" w:themeColor="text1"/>
+              </w:rPr>
+              <w:t xml:space="preserve"> outras estratégias de construção de carreira, apenas enfatizo </w:t>
+            </w:r>
+            <w:r>
+              <w:rPr>
+                <w:color w:val="000000" w:themeColor="text1"/>
+              </w:rPr>
+              <w:t xml:space="preserve">mais </w:t>
+            </w:r>
+            <w:r>
+              <w:rPr>
+                <w:color w:val="000000" w:themeColor="text1"/>
+              </w:rPr>
+              <w:t xml:space="preserve">alguns elementos para que a minha seja </w:t>
+            </w:r>
+            <w:r>
+              <w:rPr>
+                <w:color w:val="000000" w:themeColor="text1"/>
+              </w:rPr>
+              <w:t>julgada</w:t>
+            </w:r>
+            <w:r>
+              <w:rPr>
+                <w:color w:val="000000" w:themeColor="text1"/>
+              </w:rPr>
+              <w:t xml:space="preserve"> pelos critérios da minha área específica, já que a </w:t>
+            </w:r>
+            <w:r>
+              <w:rPr>
+                <w:color w:val="000000" w:themeColor="text1"/>
+              </w:rPr>
+              <w:t xml:space="preserve">avaliação do meu histórico é um elemento crucial na análise </w:t>
+            </w:r>
+            <w:r>
+              <w:rPr>
+                <w:color w:val="000000" w:themeColor="text1"/>
+              </w:rPr>
+              <w:t xml:space="preserve">do julgamento da proposta. </w:t>
+            </w:r>
+            <w:r>
+              <w:rPr>
+                <w:color w:val="000000" w:themeColor="text1"/>
+              </w:rPr>
+              <w:t xml:space="preserve"> </w:t>
+            </w:r>
+            <w:bookmarkStart w:id="46" w:name="__Fieldmark__377_1478859543"/>
+            <w:bookmarkEnd w:id="46"/>
             <w:r>
               <w:rPr>
                 <w:color w:val="000000" w:themeColor="text1"/>
@@ -1168,14 +1770,18 @@
           <w:sz w:val="22"/>
           <w:b/>
           <w:szCs w:val="22"/>
+          <w:rFonts w:ascii="Calibri" w:hAnsi="Calibri" w:eastAsia="Calibri" w:cs="Times New Roman"/>
           <w:color w:val="000000" w:themeColor="text1"/>
-          <w:lang w:eastAsia="en-US"/>
+          <w:lang w:val="pt-BR" w:eastAsia="en-US" w:bidi="ar-SA"/>
         </w:rPr>
       </w:pPr>
       <w:r>
         <w:rPr>
           <w:b/>
           <w:color w:val="000000" w:themeColor="text1"/>
+          <w:sz w:val="22"/>
+          <w:szCs w:val="22"/>
+          <w:lang w:eastAsia="en-US"/>
         </w:rPr>
       </w:r>
       <w:r/>
@@ -1206,11 +1812,6 @@
         <w:pStyle w:val="Normal"/>
         <w:spacing w:lineRule="auto" w:line="240" w:before="120" w:after="60"/>
         <w:ind w:left="142" w:right="283" w:hanging="0"/>
-        <w:rPr>
-          <w:b/>
-          <w:b/>
-          <w:color w:val="000000" w:themeColor="text1"/>
-        </w:rPr>
       </w:pPr>
       <w:r>
         <w:rPr>
@@ -1221,11 +1822,42 @@
       </w:r>
       <w:r/>
     </w:p>
+    <w:p>
+      <w:pPr>
+        <w:pStyle w:val="ListParagraph"/>
+        <w:ind w:hanging="0"/>
+      </w:pPr>
+      <w:r>
+        <w:rPr>
+          <w:b w:val="false"/>
+          <w:bCs w:val="false"/>
+          <w:color w:val="000000" w:themeColor="text1"/>
+        </w:rPr>
+        <w:t xml:space="preserve">Me parece que as deficiências apontadas resultam de enquadrar meu projeto em outra abordagem, que não adoto. </w:t>
+      </w:r>
+      <w:r>
+        <w:rPr>
+          <w:b w:val="false"/>
+          <w:bCs w:val="false"/>
+          <w:color w:val="000000" w:themeColor="text1"/>
+        </w:rPr>
+        <w:t xml:space="preserve">Da mesma forma, é possível que minha produção tenha sido avaliada com parâmetros de outras sub-áreas da ecologia. </w:t>
+      </w:r>
+      <w:r>
+        <w:rPr>
+          <w:b w:val="false"/>
+          <w:bCs w:val="false"/>
+          <w:color w:val="000000" w:themeColor="text1"/>
+        </w:rPr>
+        <w:t xml:space="preserve">Reitero que não vai aqui nenhum juízo de valor, apenas a solicitação de que a avaliação leve em consideração que há diferentes abordagens de desenvovimento de modelos em ecologia, sendo a que adoto tem também potencial para contribuir para avanços da teoria ecológica. </w:t>
+      </w:r>
+      <w:r/>
+    </w:p>
     <w:tbl>
       <w:tblPr>
         <w:tblW w:w="10062" w:type="dxa"/>
         <w:jc w:val="left"/>
-        <w:tblInd w:w="-8" w:type="dxa"/>
+        <w:tblInd w:w="-15" w:type="dxa"/>
         <w:tblBorders>
           <w:top w:val="single" w:sz="6" w:space="0" w:color="00000A"/>
           <w:left w:val="single" w:sz="6" w:space="0" w:color="00000A"/>
@@ -1234,7 +1866,7 @@
         </w:tblBorders>
         <w:tblCellMar>
           <w:top w:w="0" w:type="dxa"/>
-          <w:left w:w="69" w:type="dxa"/>
+          <w:left w:w="61" w:type="dxa"/>
           <w:bottom w:w="0" w:type="dxa"/>
           <w:right w:w="70" w:type="dxa"/>
         </w:tblCellMar>
@@ -1258,7 +1890,7 @@
             </w:tcBorders>
             <w:shd w:color="auto" w:fill="FFFFFF" w:val="pct30"/>
             <w:tcMar>
-              <w:left w:w="69" w:type="dxa"/>
+              <w:left w:w="61" w:type="dxa"/>
             </w:tcMar>
           </w:tcPr>
           <w:p>
@@ -1270,15 +1902,18 @@
                 <w:sz w:val="22"/>
                 <w:sz w:val="22"/>
                 <w:szCs w:val="22"/>
-                <w:rFonts w:ascii="Arial" w:hAnsi="Arial" w:cs="Arial"/>
-                <w:color w:val="000000" w:themeColor="text1"/>
+                <w:rFonts w:ascii="Arial" w:hAnsi="Arial" w:eastAsia="Calibri" w:cs="Arial"/>
+                <w:color w:val="000000" w:themeColor="text1"/>
+                <w:lang w:val="pt-BR" w:eastAsia="en-US" w:bidi="ar-SA"/>
+              </w:rPr>
+            </w:pPr>
+            <w:r>
+              <w:rPr>
+                <w:rFonts w:cs="Arial" w:ascii="Arial" w:hAnsi="Arial"/>
+                <w:color w:val="000000" w:themeColor="text1"/>
+                <w:sz w:val="22"/>
+                <w:szCs w:val="22"/>
                 <w:lang w:eastAsia="en-US"/>
-              </w:rPr>
-            </w:pPr>
-            <w:r>
-              <w:rPr>
-                <w:rFonts w:cs="Arial" w:ascii="Arial" w:hAnsi="Arial"/>
-                <w:color w:val="000000" w:themeColor="text1"/>
               </w:rPr>
             </w:r>
             <w:r/>
@@ -1299,7 +1934,7 @@
             </w:tcBorders>
             <w:shd w:fill="auto" w:val="clear"/>
             <w:tcMar>
-              <w:left w:w="69" w:type="dxa"/>
+              <w:left w:w="61" w:type="dxa"/>
             </w:tcMar>
           </w:tcPr>
           <w:p>
@@ -1313,7 +1948,7 @@
             <w:r>
               <w:fldChar w:fldCharType="begin">
                 <w:ffData>
-                  <w:name w:val="__Fieldmark__151_64716699"/>
+                  <w:name w:val="__Fieldmark__395_1478859543"/>
                   <w:enabled/>
                   <w:calcOnExit w:val="0"/>
                 </w:ffData>
@@ -1325,17 +1960,21 @@
             <w:r>
               <w:fldChar w:fldCharType="separate"/>
             </w:r>
-            <w:bookmarkStart w:id="32" w:name="__Fieldmark__151_64716699"/>
-            <w:bookmarkStart w:id="33" w:name="__Fieldmark__151_64716699"/>
-            <w:bookmarkEnd w:id="33"/>
+            <w:bookmarkStart w:id="47" w:name="__Fieldmark__395_1478859543"/>
+            <w:bookmarkStart w:id="48" w:name="__Fieldmark__151_64716699"/>
+            <w:bookmarkStart w:id="49" w:name="__Fieldmark__395_1478859543"/>
+            <w:bookmarkEnd w:id="48"/>
+            <w:bookmarkEnd w:id="49"/>
             <w:r>
               <w:rPr>
                 <w:color w:val="000000" w:themeColor="text1"/>
               </w:rPr>
               <w:t>     </w:t>
             </w:r>
-            <w:bookmarkStart w:id="34" w:name="__Fieldmark__151_64716699"/>
-            <w:bookmarkEnd w:id="34"/>
+            <w:bookmarkStart w:id="50" w:name="__Fieldmark__151_647166991"/>
+            <w:bookmarkStart w:id="51" w:name="__Fieldmark__395_1478859543"/>
+            <w:bookmarkEnd w:id="50"/>
+            <w:bookmarkEnd w:id="51"/>
             <w:r>
               <w:rPr>
                 <w:color w:val="000000" w:themeColor="text1"/>
@@ -1357,14 +1996,17 @@
           <w:sz w:val="8"/>
           <w:sz w:val="8"/>
           <w:szCs w:val="22"/>
+          <w:rFonts w:ascii="Calibri" w:hAnsi="Calibri" w:eastAsia="Calibri" w:cs="Times New Roman"/>
           <w:color w:val="000000" w:themeColor="text1"/>
-          <w:lang w:eastAsia="en-US"/>
+          <w:lang w:val="pt-BR" w:eastAsia="en-US" w:bidi="ar-SA"/>
         </w:rPr>
       </w:pPr>
       <w:r>
         <w:rPr>
           <w:color w:val="000000" w:themeColor="text1"/>
           <w:sz w:val="8"/>
+          <w:szCs w:val="22"/>
+          <w:lang w:eastAsia="en-US"/>
         </w:rPr>
       </w:r>
       <w:r/>
@@ -1393,7 +2035,7 @@
       <w:tblPr>
         <w:tblW w:w="10074" w:type="dxa"/>
         <w:jc w:val="left"/>
-        <w:tblInd w:w="-5" w:type="dxa"/>
+        <w:tblInd w:w="-10" w:type="dxa"/>
         <w:tblBorders>
           <w:top w:val="single" w:sz="4" w:space="0" w:color="00000A"/>
           <w:left w:val="single" w:sz="4" w:space="0" w:color="00000A"/>
@@ -1404,7 +2046,7 @@
         </w:tblBorders>
         <w:tblCellMar>
           <w:top w:w="0" w:type="dxa"/>
-          <w:left w:w="72" w:type="dxa"/>
+          <w:left w:w="67" w:type="dxa"/>
           <w:bottom w:w="0" w:type="dxa"/>
           <w:right w:w="70" w:type="dxa"/>
         </w:tblCellMar>
@@ -1430,7 +2072,7 @@
             </w:tcBorders>
             <w:shd w:color="auto" w:fill="FFFFFF" w:val="pct30"/>
             <w:tcMar>
-              <w:left w:w="72" w:type="dxa"/>
+              <w:left w:w="67" w:type="dxa"/>
             </w:tcMar>
           </w:tcPr>
           <w:p>
@@ -1443,15 +2085,18 @@
                 <w:sz w:val="22"/>
                 <w:sz w:val="22"/>
                 <w:szCs w:val="22"/>
-                <w:rFonts w:ascii="Arial" w:hAnsi="Arial" w:cs="Arial"/>
-                <w:color w:val="000000" w:themeColor="text1"/>
+                <w:rFonts w:ascii="Arial" w:hAnsi="Arial" w:eastAsia="Calibri" w:cs="Arial"/>
+                <w:color w:val="000000" w:themeColor="text1"/>
+                <w:lang w:val="pt-BR" w:eastAsia="en-US" w:bidi="ar-SA"/>
+              </w:rPr>
+            </w:pPr>
+            <w:r>
+              <w:rPr>
+                <w:rFonts w:cs="Arial" w:ascii="Arial" w:hAnsi="Arial"/>
+                <w:color w:val="000000" w:themeColor="text1"/>
+                <w:sz w:val="22"/>
+                <w:szCs w:val="22"/>
                 <w:lang w:eastAsia="en-US"/>
-              </w:rPr>
-            </w:pPr>
-            <w:r>
-              <w:rPr>
-                <w:rFonts w:cs="Arial" w:ascii="Arial" w:hAnsi="Arial"/>
-                <w:color w:val="000000" w:themeColor="text1"/>
               </w:rPr>
             </w:r>
             <w:r/>
@@ -1467,6 +2112,7 @@
           <w:tcPr>
             <w:tcW w:w="10074" w:type="dxa"/>
             <w:tcBorders>
+              <w:top w:val="single" w:sz="6" w:space="0" w:color="00000A"/>
               <w:left w:val="single" w:sz="6" w:space="0" w:color="00000A"/>
               <w:bottom w:val="single" w:sz="6" w:space="0" w:color="00000A"/>
               <w:right w:val="single" w:sz="6" w:space="0" w:color="00000A"/>
@@ -1475,7 +2121,7 @@
             </w:tcBorders>
             <w:shd w:fill="auto" w:val="clear"/>
             <w:tcMar>
-              <w:left w:w="69" w:type="dxa"/>
+              <w:left w:w="61" w:type="dxa"/>
             </w:tcMar>
             <w:vAlign w:val="center"/>
           </w:tcPr>
@@ -1518,7 +2164,7 @@
             </w:tcBorders>
             <w:shd w:color="auto" w:fill="auto" w:val="clear"/>
             <w:tcMar>
-              <w:left w:w="69" w:type="dxa"/>
+              <w:left w:w="61" w:type="dxa"/>
             </w:tcMar>
             <w:vAlign w:val="center"/>
           </w:tcPr>
@@ -1539,7 +2185,7 @@
             <w:r>
               <w:fldChar w:fldCharType="begin">
                 <w:ffData>
-                  <w:name w:val="__Fieldmark__173_64716699"/>
+                  <w:name w:val="__Fieldmark__412_1478859543"/>
                   <w:enabled/>
                   <w:calcOnExit w:val="0"/>
                 </w:ffData>
@@ -1551,9 +2197,11 @@
             <w:r>
               <w:fldChar w:fldCharType="separate"/>
             </w:r>
-            <w:bookmarkStart w:id="35" w:name="__Fieldmark__173_64716699"/>
-            <w:bookmarkStart w:id="36" w:name="__Fieldmark__173_64716699"/>
-            <w:bookmarkEnd w:id="36"/>
+            <w:bookmarkStart w:id="52" w:name="__Fieldmark__173_64716699"/>
+            <w:bookmarkStart w:id="53" w:name="__Fieldmark__412_1478859543"/>
+            <w:bookmarkStart w:id="54" w:name="__Fieldmark__412_1478859543"/>
+            <w:bookmarkEnd w:id="52"/>
+            <w:bookmarkEnd w:id="54"/>
             <w:r>
               <w:rPr>
                 <w:b w:val="false"/>
@@ -1563,8 +2211,10 @@
               </w:rPr>
               <w:t>     </w:t>
             </w:r>
-            <w:bookmarkStart w:id="37" w:name="__Fieldmark__173_64716699"/>
-            <w:bookmarkEnd w:id="37"/>
+            <w:bookmarkStart w:id="55" w:name="__Fieldmark__173_647166991"/>
+            <w:bookmarkStart w:id="56" w:name="__Fieldmark__412_1478859543"/>
+            <w:bookmarkEnd w:id="55"/>
+            <w:bookmarkEnd w:id="56"/>
             <w:r>
               <w:rPr>
                 <w:b w:val="false"/>
@@ -1589,6 +2239,7 @@
           <w:tcPr>
             <w:tcW w:w="10074" w:type="dxa"/>
             <w:tcBorders>
+              <w:top w:val="single" w:sz="6" w:space="0" w:color="00000A"/>
               <w:left w:val="single" w:sz="6" w:space="0" w:color="00000A"/>
               <w:bottom w:val="single" w:sz="6" w:space="0" w:color="00000A"/>
               <w:right w:val="single" w:sz="6" w:space="0" w:color="00000A"/>
@@ -1597,7 +2248,7 @@
             </w:tcBorders>
             <w:shd w:fill="auto" w:val="clear"/>
             <w:tcMar>
-              <w:left w:w="69" w:type="dxa"/>
+              <w:left w:w="61" w:type="dxa"/>
             </w:tcMar>
             <w:vAlign w:val="center"/>
           </w:tcPr>
@@ -1640,7 +2291,7 @@
             </w:tcBorders>
             <w:shd w:color="auto" w:fill="auto" w:val="clear"/>
             <w:tcMar>
-              <w:left w:w="69" w:type="dxa"/>
+              <w:left w:w="61" w:type="dxa"/>
             </w:tcMar>
             <w:vAlign w:val="center"/>
           </w:tcPr>
@@ -1661,7 +2312,7 @@
             <w:r>
               <w:fldChar w:fldCharType="begin">
                 <w:ffData>
-                  <w:name w:val="__Fieldmark__182_64716699"/>
+                  <w:name w:val="__Fieldmark__423_1478859543"/>
                   <w:enabled/>
                   <w:calcOnExit w:val="0"/>
                 </w:ffData>
@@ -1673,9 +2324,11 @@
             <w:r>
               <w:fldChar w:fldCharType="separate"/>
             </w:r>
-            <w:bookmarkStart w:id="38" w:name="__Fieldmark__182_64716699"/>
-            <w:bookmarkStart w:id="39" w:name="__Fieldmark__182_64716699"/>
-            <w:bookmarkEnd w:id="39"/>
+            <w:bookmarkStart w:id="57" w:name="__Fieldmark__182_64716699"/>
+            <w:bookmarkStart w:id="58" w:name="__Fieldmark__423_1478859543"/>
+            <w:bookmarkStart w:id="59" w:name="__Fieldmark__423_1478859543"/>
+            <w:bookmarkEnd w:id="57"/>
+            <w:bookmarkEnd w:id="59"/>
             <w:r>
               <w:rPr>
                 <w:b w:val="false"/>
@@ -1685,8 +2338,10 @@
               </w:rPr>
               <w:t>     </w:t>
             </w:r>
-            <w:bookmarkStart w:id="40" w:name="__Fieldmark__182_64716699"/>
-            <w:bookmarkEnd w:id="40"/>
+            <w:bookmarkStart w:id="60" w:name="__Fieldmark__182_647166991"/>
+            <w:bookmarkStart w:id="61" w:name="__Fieldmark__423_1478859543"/>
+            <w:bookmarkEnd w:id="60"/>
+            <w:bookmarkEnd w:id="61"/>
             <w:r>
               <w:rPr>
                 <w:b w:val="false"/>
@@ -1720,7 +2375,7 @@
             </w:tcBorders>
             <w:shd w:color="auto" w:fill="FFFFFF" w:val="pct30"/>
             <w:tcMar>
-              <w:left w:w="69" w:type="dxa"/>
+              <w:left w:w="61" w:type="dxa"/>
             </w:tcMar>
             <w:vAlign w:val="center"/>
           </w:tcPr>
@@ -1741,7 +2396,7 @@
             <w:r>
               <w:fldChar w:fldCharType="begin">
                 <w:ffData>
-                  <w:name w:val="__Fieldmark__189_64716699"/>
+                  <w:name w:val="__Fieldmark__433_1478859543"/>
                   <w:enabled/>
                   <w:calcOnExit w:val="0"/>
                 </w:ffData>
@@ -1753,9 +2408,11 @@
             <w:r>
               <w:fldChar w:fldCharType="separate"/>
             </w:r>
-            <w:bookmarkStart w:id="41" w:name="__Fieldmark__189_64716699"/>
-            <w:bookmarkStart w:id="42" w:name="__Fieldmark__189_64716699"/>
-            <w:bookmarkEnd w:id="42"/>
+            <w:bookmarkStart w:id="62" w:name="__Fieldmark__189_64716699"/>
+            <w:bookmarkStart w:id="63" w:name="__Fieldmark__433_1478859543"/>
+            <w:bookmarkStart w:id="64" w:name="__Fieldmark__433_1478859543"/>
+            <w:bookmarkEnd w:id="62"/>
+            <w:bookmarkEnd w:id="64"/>
             <w:r>
               <w:rPr>
                 <w:color w:val="000000" w:themeColor="text1"/>
@@ -1764,8 +2421,10 @@
               </w:rPr>
               <w:t>     </w:t>
             </w:r>
-            <w:bookmarkStart w:id="43" w:name="__Fieldmark__189_64716699"/>
-            <w:bookmarkEnd w:id="43"/>
+            <w:bookmarkStart w:id="65" w:name="__Fieldmark__189_647166991"/>
+            <w:bookmarkStart w:id="66" w:name="__Fieldmark__433_1478859543"/>
+            <w:bookmarkEnd w:id="65"/>
+            <w:bookmarkEnd w:id="66"/>
             <w:r>
               <w:rPr>
                 <w:color w:val="000000" w:themeColor="text1"/>
@@ -1810,7 +2469,9 @@
           <w:sz w:val="22"/>
           <w:sz w:val="22"/>
           <w:szCs w:val="22"/>
-          <w:lang w:eastAsia="en-US"/>
+          <w:rFonts w:ascii="Calibri" w:hAnsi="Calibri" w:eastAsia="Calibri" w:cs="Times New Roman"/>
+          <w:color w:val="00000A"/>
+          <w:lang w:val="pt-BR" w:eastAsia="en-US" w:bidi="ar-SA"/>
         </w:rPr>
       </w:pPr>
       <w:r>
@@ -2230,10 +2891,10 @@
     </w:pPr>
     <w:rPr>
       <w:rFonts w:ascii="Calibri" w:hAnsi="Calibri" w:eastAsia="Calibri" w:cs="Times New Roman"/>
-      <w:color w:val="auto"/>
+      <w:color w:val="00000A"/>
       <w:sz w:val="22"/>
       <w:szCs w:val="22"/>
-      <w:lang w:eastAsia="en-US" w:val="pt-BR" w:bidi="ar-SA"/>
+      <w:lang w:val="pt-BR" w:eastAsia="en-US" w:bidi="ar-SA"/>
     </w:rPr>
   </w:style>
   <w:style w:type="paragraph" w:styleId="Ttulo3">

</xml_diff>

<commit_message>
Alterações na formatação e assinatura do formulário de reconsideração.
</commit_message>
<xml_diff>
--- a/fapesp/formulario_de_solicitacao_de_reconsideracao.docx
+++ b/fapesp/formulario_de_solicitacao_de_reconsideracao.docx
@@ -55,7 +55,7 @@
                           </pic:cNvPicPr>
                         </pic:nvPicPr>
                         <pic:blipFill>
-                          <a:blip r:embed="rId5"/>
+                          <a:blip r:embed="rId6"/>
                           <a:stretch>
                             <a:fillRect/>
                           </a:stretch>
@@ -323,13 +323,7 @@
               <w:rPr>
                 <w:color w:val="000000" w:themeColor="text1"/>
               </w:rPr>
-              <w:t>SOLICITAÇÃO DE RECONSIDERAÇÃO n⁰ (1, 2, 3...</w:t>
-            </w:r>
-            <w:r>
-              <w:rPr>
-                <w:color w:val="000000" w:themeColor="text1"/>
-              </w:rPr>
-              <w:t xml:space="preserve">): </w:t>
+              <w:t xml:space="preserve">SOLICITAÇÃO DE RECONSIDERAÇÃO n⁰ (1, 2, 3...): </w:t>
             </w:r>
             <w:r>
               <w:t>1</w:t>
@@ -560,13 +554,7 @@
               <w:rPr>
                 <w:color w:val="000000" w:themeColor="text1"/>
               </w:rPr>
-              <w:t xml:space="preserve"> HISTÓRICO ESCO</w:t>
-            </w:r>
-            <w:r>
-              <w:rPr>
-                <w:color w:val="000000" w:themeColor="text1"/>
-              </w:rPr>
-              <w:t>LAR</w:t>
+              <w:t xml:space="preserve"> HISTÓRICO ESCOLAR</w:t>
             </w:r>
           </w:p>
         </w:tc>
@@ -713,14 +701,7 @@
           <w:color w:val="000000" w:themeColor="text1"/>
         </w:rPr>
         <w:br/>
-        <w:t xml:space="preserve">elas deverão </w:t>
-      </w:r>
-      <w:r>
-        <w:rPr>
-          <w:b/>
-          <w:color w:val="000000" w:themeColor="text1"/>
-        </w:rPr>
-        <w:t>ser incorporadas e destacadas em um projeto de pesquisa reformulado, a ser submetido</w:t>
+        <w:t>elas deverão ser incorporadas e destacadas em um projeto de pesquisa reformulado, a ser submetido</w:t>
       </w:r>
       <w:r>
         <w:rPr>
@@ -798,9 +779,8 @@
           </w:tcPr>
           <w:p>
             <w:pPr>
-              <w:pStyle w:val="ListParagraph"/>
               <w:spacing w:after="0" w:line="240" w:lineRule="auto"/>
-              <w:ind w:left="34"/>
+              <w:ind w:left="157"/>
             </w:pPr>
             <w:r>
               <w:fldChar w:fldCharType="begin">
@@ -833,237 +813,173 @@
           </w:p>
           <w:p>
             <w:pPr>
+              <w:spacing w:after="0" w:line="240" w:lineRule="auto"/>
+              <w:ind w:left="157"/>
+            </w:pPr>
+            <w:r>
+              <w:rPr>
+                <w:color w:val="000000" w:themeColor="text1"/>
+              </w:rPr>
+              <w:t>A assessoria indicou “</w:t>
+            </w:r>
+            <w:r>
+              <w:rPr>
+                <w:i/>
+                <w:iCs/>
+                <w:color w:val="000000" w:themeColor="text1"/>
+              </w:rPr>
+              <w:t>faltam detalhes importantes que devem ser discutidas (ver ítem 2.2) no projeto e incluidas as devidas justificativas do porquê não usá-las ou como elas poderão ser incluídas no modelo.</w:t>
+            </w:r>
+            <w:r>
+              <w:rPr>
+                <w:color w:val="000000" w:themeColor="text1"/>
+              </w:rPr>
+              <w:t>” O referido item 2.2 indica:</w:t>
+            </w:r>
+            <w:r>
+              <w:rPr>
+                <w:color w:val="000000" w:themeColor="text1"/>
+              </w:rPr>
+              <w:br/>
+              <w:t>“</w:t>
+            </w:r>
+            <w:r>
+              <w:rPr>
+                <w:i/>
+                <w:iCs/>
+                <w:color w:val="000000" w:themeColor="text1"/>
+              </w:rPr>
+              <w:t>O projeto é original,sua contribuição para ecologia teórica pode ser interessante se o candidato conseguir incorporar nos modelos parâmetros que são subjetivos pois dependem do comportamento de cada espécie e/ou indivíduo, isto é extremamente variável e nem sempre está relacionado ao tamanho ou perímetro da mancha e tamanho populacional da espécie. A produtividade das manchas que, outro parâmetro que será incorporado neste novo modelo também pode estar relacionada ao comportamento das espécies, distância entre as manchas e ao mesmo tempo não estar relacionada com o tamanho ou perímetro da mancha, mas com a qualidade do habitat. Embora alguns modelos considerem apenas quantidade de habitat, uma vez que se busca modelos cada vez mais próximos das medidas observacionais e experimentais (segundo relatadono próprio projeto), estas informações são relevantes para se conseguir que de fato estes modelos sejam mais previsíveis. Os modelos para carnívoros de grande porte podem não se aplicar aos de pequeno porte ou aos herbívoros, por exemplo.</w:t>
+            </w:r>
+            <w:r>
+              <w:rPr>
+                <w:color w:val="000000" w:themeColor="text1"/>
+              </w:rPr>
+              <w:t>”</w:t>
+            </w:r>
+            <w:r>
+              <w:rPr>
+                <w:color w:val="000000" w:themeColor="text1"/>
+              </w:rPr>
+              <w:br/>
+            </w:r>
+            <w:r>
+              <w:rPr>
+                <w:b/>
+                <w:bCs/>
+                <w:color w:val="000000" w:themeColor="text1"/>
+              </w:rPr>
+              <w:t>Resposta:</w:t>
+            </w:r>
+            <w:r>
+              <w:rPr>
+                <w:b/>
+                <w:bCs/>
+                <w:color w:val="000000" w:themeColor="text1"/>
+              </w:rPr>
+              <w:t xml:space="preserve"> </w:t>
+            </w:r>
+            <w:r>
+              <w:rPr>
+                <w:color w:val="000000" w:themeColor="text1"/>
+              </w:rPr>
+              <w:t>Das duas alternativas oferecidas, optei por justificar por</w:t>
+            </w:r>
+            <w:r>
+              <w:rPr>
+                <w:color w:val="000000" w:themeColor="text1"/>
+              </w:rPr>
+              <w:t xml:space="preserve"> que a proposta não incluiu </w:t>
+            </w:r>
+            <w:r>
+              <w:rPr>
+                <w:color w:val="000000" w:themeColor="text1"/>
+              </w:rPr>
+              <w:t>os detalhes sugeridos. A proposta</w:t>
+            </w:r>
+            <w:r>
+              <w:rPr>
+                <w:rFonts w:ascii="Arial" w:hAnsi="Arial" w:cs="Arial"/>
+                <w:color w:val="000000" w:themeColor="text1"/>
+              </w:rPr>
+              <w:t> </w:t>
+            </w:r>
+            <w:r>
+              <w:rPr>
+                <w:rFonts w:cs="Calibri"/>
+                <w:color w:val="000000" w:themeColor="text1"/>
+              </w:rPr>
+              <w:t>insere-se na vertente da ecologia teórica que busca identificar aspectos gerais da dinâmica de sistemas ecológicos por meio da proposição e análise de modelos matemáticos. Assim, busc</w:t>
+            </w:r>
+            <w:r>
+              <w:rPr>
+                <w:color w:val="000000" w:themeColor="text1"/>
+              </w:rPr>
+              <w:t>a-se mais revelar e entender mudanças gerais do comportamento dinâmico do que a previsão precisa em casos específicos. Na estratégia proposta por Levin (1966), privilegio generalidade e realismo, às custas de precisão. Para isso, os três estudos de caso propostos investigam as consequências teóricas de adicionar a modelos gerais mais alguns processos biológicos que aumentariam seu realismo: (a) inclusão de denso-dependência por manchas em modelos de metapopulações e metacomunidades; (b) inclusão de heterogeneidade espacial em modelos de predação intra-guilda; (c) inclusão de respostas dos indivíduos a características das manchas em modelos de metapopulação.</w:t>
+            </w:r>
+          </w:p>
+          <w:p>
+            <w:pPr>
+              <w:spacing w:after="0" w:line="240" w:lineRule="auto"/>
+              <w:ind w:left="157"/>
+            </w:pPr>
+            <w:r>
+              <w:rPr>
+                <w:b/>
+                <w:bCs/>
+                <w:color w:val="000000" w:themeColor="text1"/>
+              </w:rPr>
+              <w:t>A hipótese de trabalho é que estas inclusões acresçam aos modelos comportamentos dinâmicos plausíveis, que mereçam ser investigados na natureza.</w:t>
+            </w:r>
+            <w:r>
+              <w:rPr>
+                <w:color w:val="000000" w:themeColor="text1"/>
+              </w:rPr>
+              <w:t xml:space="preserve"> Cada estudo de caso inclui de fato poucos processos, para manter o problema tratável. Modelos matemáticos em geral fornecem análises úteis se mantidos com </w:t>
+            </w:r>
+            <w:r>
+              <w:rPr>
+                <w:color w:val="000000" w:themeColor="text1"/>
+              </w:rPr>
+              <w:lastRenderedPageBreak/>
+              <w:t>poucos parâmetros, se comparados com modelos computacionais (IBMs, por exemplo). Por outro lado, oferecem soluções de maior generalidade.  Concordamos que as informações indicadas pela assessoria também podem ser relevantes, o que todavia não nos parece desqualificar as que propusemos como merecedoras de investigação, no quadro teórico-metodológico exposto acima.  Nos limites de tempo de um pós-doutorado estou seguro que posso atacar as questões propostas. Caso haja mais tempo, poderemos considerar incluir os fatores sugeridos.</w:t>
+            </w:r>
+          </w:p>
+          <w:p>
+            <w:pPr>
               <w:pStyle w:val="ListParagraph"/>
               <w:spacing w:after="0" w:line="240" w:lineRule="auto"/>
-              <w:ind w:left="34"/>
-            </w:pPr>
-            <w:r>
-              <w:rPr>
-                <w:color w:val="000000" w:themeColor="text1"/>
-              </w:rPr>
-              <w:t>A assessoria indicou “</w:t>
-            </w:r>
-            <w:r>
-              <w:rPr>
-                <w:i/>
-                <w:iCs/>
-                <w:color w:val="000000" w:themeColor="text1"/>
-              </w:rPr>
-              <w:t xml:space="preserve">faltam detalhes importantes que devem ser </w:t>
-            </w:r>
-            <w:r>
-              <w:rPr>
-                <w:i/>
-                <w:iCs/>
-                <w:color w:val="000000" w:themeColor="text1"/>
-              </w:rPr>
-              <w:t>discutidas (ver ítem 2.2) no projeto e incluidas as devidas justificativas do porquê não usá-las ou como elas poderão ser incluídas no modelo.</w:t>
-            </w:r>
-            <w:r>
-              <w:rPr>
-                <w:color w:val="000000" w:themeColor="text1"/>
-              </w:rPr>
-              <w:t>” O referido item 2.2 indica:</w:t>
-            </w:r>
-            <w:r>
-              <w:rPr>
-                <w:color w:val="000000" w:themeColor="text1"/>
-              </w:rPr>
-              <w:br/>
-              <w:t>“</w:t>
-            </w:r>
-            <w:r>
-              <w:rPr>
-                <w:i/>
-                <w:iCs/>
-                <w:color w:val="000000" w:themeColor="text1"/>
-              </w:rPr>
-              <w:t>O projeto é original,sua contribuição para ecologia teórica pode ser interessante s</w:t>
-            </w:r>
-            <w:r>
-              <w:rPr>
-                <w:i/>
-                <w:iCs/>
-                <w:color w:val="000000" w:themeColor="text1"/>
-              </w:rPr>
-              <w:t xml:space="preserve">e o candidato conseguir incorporar nos modelos parâmetros que são subjetivos pois dependem do comportamento de cada espécie e/ou indivíduo, isto é extremamente variável e nem sempre está relacionado ao tamanho ou perímetro da mancha e tamanho populacional </w:t>
-            </w:r>
-            <w:r>
-              <w:rPr>
-                <w:i/>
-                <w:iCs/>
-                <w:color w:val="000000" w:themeColor="text1"/>
-              </w:rPr>
-              <w:t>da espécie. A produtividade das manchas que, outro parâmetro que será incorporado neste novo modelo também pode estar relacionada ao comportamento das espécies, distância entre as manchas e ao mesmo tempo não estar relacionada com o tamanho ou perímetro da</w:t>
-            </w:r>
-            <w:r>
-              <w:rPr>
-                <w:i/>
-                <w:iCs/>
-                <w:color w:val="000000" w:themeColor="text1"/>
-              </w:rPr>
-              <w:t xml:space="preserve"> mancha, mas com a qualidade do habitat. Embora alguns modelos considerem apenas quantidade de habitat, uma vez que se busca modelos cada vez mais próximos das medidas observacionais e experimentais (segundo relatadono próprio projeto), estas informações s</w:t>
-            </w:r>
-            <w:r>
-              <w:rPr>
-                <w:i/>
-                <w:iCs/>
-                <w:color w:val="000000" w:themeColor="text1"/>
-              </w:rPr>
-              <w:t>ão relevantes para se conseguir que de fato estes modelos sejam mais previsíveis. Os modelos para carnívoros de grande porte podem não se aplicar aos de pequeno porte ou aos herbívoros, por exemplo.</w:t>
-            </w:r>
-            <w:r>
-              <w:rPr>
-                <w:color w:val="000000" w:themeColor="text1"/>
-              </w:rPr>
-              <w:t>”</w:t>
-            </w:r>
-            <w:r>
-              <w:rPr>
-                <w:color w:val="000000" w:themeColor="text1"/>
-              </w:rPr>
-              <w:br/>
-            </w:r>
+              <w:ind w:left="157"/>
+              <w:rPr>
+                <w:color w:val="000000" w:themeColor="text1"/>
+              </w:rPr>
+            </w:pPr>
+          </w:p>
+          <w:p>
+            <w:pPr>
+              <w:ind w:left="157"/>
+            </w:pPr>
             <w:r>
               <w:rPr>
                 <w:b/>
                 <w:bCs/>
                 <w:color w:val="000000" w:themeColor="text1"/>
               </w:rPr>
-              <w:t>Resposta:</w:t>
-            </w:r>
-            <w:r>
-              <w:rPr>
-                <w:color w:val="000000" w:themeColor="text1"/>
-              </w:rPr>
-              <w:t>Das duas alternativas oferecidas, optei por jus</w:t>
-            </w:r>
-            <w:r>
-              <w:rPr>
-                <w:color w:val="000000" w:themeColor="text1"/>
-              </w:rPr>
-              <w:t>tificar por</w:t>
-            </w:r>
-            <w:r>
-              <w:rPr>
-                <w:color w:val="000000" w:themeColor="text1"/>
-              </w:rPr>
-              <w:t xml:space="preserve"> que a proposta não incluiu </w:t>
-            </w:r>
-            <w:r>
-              <w:rPr>
-                <w:color w:val="000000" w:themeColor="text1"/>
-              </w:rPr>
-              <w:t>os detalhes sugeridos. A proposta insere-se na vertente da ecologia teórica que busca identificar aspectos gerais da dinâmica de sistemas ecológicos por meio da proposição e análise de modelos matemáticos. Assim, busca</w:t>
-            </w:r>
-            <w:r>
-              <w:rPr>
-                <w:color w:val="000000" w:themeColor="text1"/>
-              </w:rPr>
-              <w:t>-se mais revelar e entender mudanças gerais do comportamento dinâmico do que a previsão precisa em casos específicos. Na estratégia proposta por Levin (1966), privilegio generalidade e realismo, às custas de precisão. Para isso, os três estudos de caso pro</w:t>
-            </w:r>
-            <w:r>
-              <w:rPr>
-                <w:color w:val="000000" w:themeColor="text1"/>
-              </w:rPr>
-              <w:t>postos investigam as consequências teóricas de adicionar a modelos gerais mais alguns processos biológicos que aumentariam seu realismo: (a) inclusão de denso-dependência por manchas em modelos de metapopulações e metacomunidades; (b) inclusão de heterogen</w:t>
-            </w:r>
-            <w:r>
-              <w:rPr>
-                <w:color w:val="000000" w:themeColor="text1"/>
-              </w:rPr>
-              <w:t>eidade espacial em modelos de predação intra-guilda; (c) inclusão de respostas dos indivíduos a características das manchas em modelos de metapopulação.</w:t>
-            </w:r>
-          </w:p>
-          <w:p>
-            <w:pPr>
-              <w:pStyle w:val="ListParagraph"/>
-              <w:spacing w:after="0" w:line="240" w:lineRule="auto"/>
-              <w:ind w:left="34"/>
-            </w:pPr>
+              <w:t>2. Outra deficiências:</w:t>
+            </w:r>
             <w:r>
               <w:rPr>
                 <w:b/>
                 <w:bCs/>
                 <w:color w:val="000000" w:themeColor="text1"/>
               </w:rPr>
-              <w:t xml:space="preserve">A hipótese de trabalho é que estas inclusões acresçam aos modelos comportamentos dinâmicos plausíveis, </w:t>
-            </w:r>
-            <w:r>
-              <w:rPr>
-                <w:b/>
-                <w:bCs/>
-                <w:color w:val="000000" w:themeColor="text1"/>
-              </w:rPr>
-              <w:t>que mereçam ser investigados na natureza.</w:t>
-            </w:r>
-            <w:r>
-              <w:rPr>
-                <w:color w:val="000000" w:themeColor="text1"/>
-              </w:rPr>
-              <w:t xml:space="preserve"> Cada estudo de caso inclui de fato poucos processos, para manter o problema tratável. Modelos matemáticos em geral fornecem análises úteis se mantidos com poucos </w:t>
-            </w:r>
-            <w:r>
-              <w:rPr>
-                <w:color w:val="000000" w:themeColor="text1"/>
-              </w:rPr>
-              <w:lastRenderedPageBreak/>
-              <w:t>parâmetros, se comparados com modelos computacionais</w:t>
-            </w:r>
-            <w:r>
-              <w:rPr>
-                <w:color w:val="000000" w:themeColor="text1"/>
-              </w:rPr>
-              <w:t xml:space="preserve"> (IBMs, por exemplo). Por outro lado, oferecem soluções de maior generalidade.  Concordamos que as informações indicadas pela assessoria também podem ser relevantes, o que todavia não nos parece desqualificar as que propusemos como merecedoras de investiga</w:t>
-            </w:r>
-            <w:r>
-              <w:rPr>
-                <w:color w:val="000000" w:themeColor="text1"/>
-              </w:rPr>
-              <w:t>ção, no quadro teórico-metodológico exposto acima.  Nos limites de tempo de um pós-doutorado estou seguro que posso atacar as questões propostas. Caso haja mais tempo, poderemos considerar incluir os fatores sugeridos.</w:t>
-            </w:r>
-          </w:p>
-          <w:p>
-            <w:pPr>
-              <w:pStyle w:val="ListParagraph"/>
-              <w:spacing w:after="0" w:line="240" w:lineRule="auto"/>
-              <w:ind w:left="34"/>
-              <w:rPr>
-                <w:color w:val="000000" w:themeColor="text1"/>
-              </w:rPr>
-            </w:pPr>
-          </w:p>
-          <w:p>
-            <w:pPr>
-              <w:pStyle w:val="ListParagraph"/>
-            </w:pPr>
-            <w:r>
-              <w:rPr>
-                <w:b/>
-                <w:bCs/>
-                <w:color w:val="000000" w:themeColor="text1"/>
-              </w:rPr>
-              <w:t>2. Outra deficiências:</w:t>
-            </w:r>
-            <w:r>
-              <w:rPr>
-                <w:b/>
-                <w:bCs/>
-                <w:color w:val="000000" w:themeColor="text1"/>
-              </w:rPr>
               <w:br/>
             </w:r>
             <w:r>
               <w:rPr>
                 <w:color w:val="000000" w:themeColor="text1"/>
               </w:rPr>
-              <w:t xml:space="preserve">A assessoria </w:t>
-            </w:r>
-            <w:r>
-              <w:rPr>
-                <w:color w:val="000000" w:themeColor="text1"/>
-              </w:rPr>
-              <w:t xml:space="preserve">indica neste campo: </w:t>
+              <w:t xml:space="preserve">A assessoria indica neste campo: </w:t>
             </w:r>
             <w:r>
               <w:rPr>
@@ -1081,7 +997,7 @@
                 <w:iCs/>
                 <w:color w:val="000000" w:themeColor="text1"/>
               </w:rPr>
-              <w:t>Como discutido nos ítens 2.2 e no 2.3, os processos de extinçao, migração e colonização entre outros, estão diretamente relacionados as espécies ou guildas que serão estudadas. E a qualidade do habitat, das manchas e matriz, também des</w:t>
+              <w:t>Como discutido nos ítens 2.2 e no 2.3, os processos de extinçao, migração e colonização entre outros, estão diretamente relacionados as espécies ou guildas que serão estudadas. E a qualidade do habitat, das manchas e matriz, também desempenha papel importante nestes processos. O prpjeto não deixa claro como pretende tratar estas incertezas. Acredito que a origininalidade e a confiabilidade preditiva do modelo está relacionado com a inclusão destes parâmetros (característica da espécie, ex: tamanho corporal, tamanho populacional, area de vida,hábito alimentar e até memso processos cognitivos das espécies, e do habitat: produtividade, qualidade). Se não, peço que o candidato explique as razões para não levar em consideração estes processos na elaboração dos seus modelos.”</w:t>
             </w:r>
             <w:r>
               <w:rPr>
@@ -1089,7 +1005,53 @@
                 <w:iCs/>
                 <w:color w:val="000000" w:themeColor="text1"/>
               </w:rPr>
-              <w:t xml:space="preserve">empenha papel importante nestes processos. O prpjeto não deixa claro como pretende tratar estas incertezas. Acredito que a origininalidade e a confiabilidade preditiva do modelo está relacionado com a inclusão destes parâmetros (característica da espécie, </w:t>
+              <w:br/>
+            </w:r>
+            <w:r>
+              <w:rPr>
+                <w:b/>
+                <w:bCs/>
+                <w:color w:val="000000" w:themeColor="text1"/>
+              </w:rPr>
+              <w:t>Resposta:</w:t>
+            </w:r>
+            <w:r>
+              <w:rPr>
+                <w:b/>
+                <w:bCs/>
+                <w:color w:val="000000" w:themeColor="text1"/>
+              </w:rPr>
+              <w:t xml:space="preserve"> </w:t>
+            </w:r>
+            <w:r>
+              <w:rPr>
+                <w:color w:val="000000" w:themeColor="text1"/>
+              </w:rPr>
+              <w:t>Aqui também optei por esclarecer minhas escolhas, pois este ponto me parece muito relacionado ao anterior. Expliquei na resposta anterior a não inclusão de mais parâmetros. Adiciono aqui que alguns dos fatores propostos, especialmente no nível do indivíduo e das espécies, são mais facilmente implementados em modelos baseados em indivíduos, e não pela classe de modelos que proponho, que são baseados e</w:t>
+            </w:r>
+            <w:r>
+              <w:rPr>
+                <w:color w:val="000000" w:themeColor="text1"/>
+              </w:rPr>
+              <w:t>m equações diferenciais. Quanto</w:t>
+            </w:r>
+            <w:r>
+              <w:rPr>
+                <w:color w:val="000000" w:themeColor="text1"/>
+              </w:rPr>
+              <w:t xml:space="preserve"> à originalidade da proposta, creio que estaria comprometida se </w:t>
+            </w:r>
+            <w:r>
+              <w:rPr>
+                <w:color w:val="000000" w:themeColor="text1"/>
+              </w:rPr>
+              <w:t>as inclusões propostas já tivessem</w:t>
+            </w:r>
+            <w:r>
+              <w:rPr>
+                <w:color w:val="000000" w:themeColor="text1"/>
+              </w:rPr>
+              <w:t xml:space="preserve"> sido exaustivamente investigadas nos termos teóricos aqui propostos, o que não é o caso.  Quanto à confiabilidade preditiva e tratamento de incertezas, me parece um problema estatístico de ajuste a conjuntos de dados específicos, e não das questões teóricas a que me proponho.  Minha proposta não busca precisão e ajuste e sim investigar novos comportamentos dinâmicos, que gerem novas previsões e hipóteses. Foi neste sentido que indiquei que o trabalho visa “obter maior capacidade preditiva e </w:t>
             </w:r>
             <w:r>
               <w:rPr>
@@ -1097,190 +1059,85 @@
                 <w:iCs/>
                 <w:color w:val="000000" w:themeColor="text1"/>
               </w:rPr>
-              <w:t>ex: tamanho corporal, tamanho populacional, area de vida,hábito alimentar e até memso processos cognitivos das espécies, e do habitat: produtividade, qualidade). Se não, peço que o candidato explique as razões para não levar em consideração estes processos</w:t>
-            </w:r>
-            <w:r>
-              <w:rPr>
-                <w:i/>
-                <w:iCs/>
-                <w:color w:val="000000" w:themeColor="text1"/>
-              </w:rPr>
-              <w:t xml:space="preserve"> na elaboração dos seus modelos.”</w:t>
-            </w:r>
-            <w:r>
-              <w:rPr>
-                <w:i/>
-                <w:iCs/>
-                <w:color w:val="000000" w:themeColor="text1"/>
-              </w:rPr>
-              <w:br/>
-            </w:r>
+              <w:t>permitir contato mais próximo com medidas observacionais e experimentais</w:t>
+            </w:r>
+            <w:r>
+              <w:rPr>
+                <w:color w:val="000000" w:themeColor="text1"/>
+              </w:rPr>
+              <w:t>” (p.6). A omissão de termos como ajuste, ou das técnicas estatísticas correspondentes foi inte</w:t>
+            </w:r>
+            <w:r>
+              <w:rPr>
+                <w:color w:val="000000" w:themeColor="text1"/>
+              </w:rPr>
+              <w:t>n</w:t>
+            </w:r>
+            <w:r>
+              <w:rPr>
+                <w:color w:val="000000" w:themeColor="text1"/>
+              </w:rPr>
+              <w:t>cional, para delimitar o escopo da proposta. Esta é a minha linha de pesquisa, que venho aprofundando por meio da interação</w:t>
+            </w:r>
+            <w:r>
+              <w:rPr>
+                <w:color w:val="000000" w:themeColor="text1"/>
+              </w:rPr>
+              <w:t xml:space="preserve"> com</w:t>
+            </w:r>
+            <w:r>
+              <w:rPr>
+                <w:color w:val="000000" w:themeColor="text1"/>
+              </w:rPr>
+              <w:t xml:space="preserve"> ecólogos. A título de exemplo de um dos trabalhos recentes similares que já realizei, meu artigo em colaboração com Pryanga Amarasekare (Am. Nat. 2014) mostra como a inclusão do efeito de variações de temperatura pode alterar o resultado de interações competitivas, o que gerou várias hipóteses gerais sobre potenciais efeitos de mudanças climáticas.</w:t>
+            </w:r>
+            <w:r>
+              <w:rPr>
+                <w:color w:val="000000" w:themeColor="text1"/>
+              </w:rPr>
+              <w:t xml:space="preserve"> </w:t>
+            </w:r>
+            <w:r>
+              <w:rPr>
+                <w:color w:val="000000" w:themeColor="text1"/>
+              </w:rPr>
+              <w:t>Meu projeto de pós-doutorado é dar continuidade a esta abordagem, que me parece muito frutífera.</w:t>
+            </w:r>
+          </w:p>
+          <w:p>
+            <w:pPr>
+              <w:pStyle w:val="ListParagraph"/>
+              <w:tabs>
+                <w:tab w:val="left" w:pos="1140"/>
+              </w:tabs>
+              <w:ind w:left="157"/>
+              <w:rPr>
+                <w:color w:val="000000" w:themeColor="text1"/>
+              </w:rPr>
+            </w:pPr>
+            <w:r>
+              <w:rPr>
+                <w:color w:val="000000" w:themeColor="text1"/>
+              </w:rPr>
+              <w:tab/>
+            </w:r>
+          </w:p>
+          <w:p>
+            <w:pPr>
+              <w:ind w:left="157"/>
+            </w:pPr>
             <w:r>
               <w:rPr>
                 <w:b/>
-                <w:bCs/>
-                <w:color w:val="000000" w:themeColor="text1"/>
-              </w:rPr>
-              <w:t>Resposta:</w:t>
-            </w:r>
-            <w:r>
-              <w:rPr>
-                <w:color w:val="000000" w:themeColor="text1"/>
-              </w:rPr>
-              <w:t>Aqui também optei por esclarecer minhas escolhas, pois este ponto me parece muito relacionado ao anterior. Expliquei na resposta anterior a não inclusão de mais parâmetros. Adiciono aqui que alguns dos fatores pro</w:t>
-            </w:r>
-            <w:r>
-              <w:rPr>
-                <w:color w:val="000000" w:themeColor="text1"/>
-              </w:rPr>
-              <w:t>postos, especialmente no nível do indivíduo e das espécies, são mais facilmente implementados em modelos baseados em indivíduos, e não pela classe de modelos que proponho, que são baseados e</w:t>
-            </w:r>
-            <w:r>
-              <w:rPr>
-                <w:color w:val="000000" w:themeColor="text1"/>
-              </w:rPr>
-              <w:t>m equações diferenciais. Quanto</w:t>
-            </w:r>
-            <w:r>
-              <w:rPr>
-                <w:color w:val="000000" w:themeColor="text1"/>
-              </w:rPr>
-              <w:t xml:space="preserve"> à originalidade da proposta, crei</w:t>
-            </w:r>
-            <w:r>
-              <w:rPr>
-                <w:color w:val="000000" w:themeColor="text1"/>
-              </w:rPr>
-              <w:t xml:space="preserve">o que estaria comprometida se </w:t>
-            </w:r>
-            <w:r>
-              <w:rPr>
-                <w:color w:val="000000" w:themeColor="text1"/>
-              </w:rPr>
-              <w:t>as inclusões propostas já tivessem</w:t>
-            </w:r>
-            <w:r>
-              <w:rPr>
-                <w:color w:val="000000" w:themeColor="text1"/>
-              </w:rPr>
-              <w:t xml:space="preserve"> sido exaustivamente investigadas nos termos teóricos aqui propostos, o que não é o caso.  Quanto à confiabilidade preditiva e tratamento de incertezas, me parece um problema estatístico de ajus</w:t>
-            </w:r>
-            <w:r>
-              <w:rPr>
-                <w:color w:val="000000" w:themeColor="text1"/>
-              </w:rPr>
-              <w:t xml:space="preserve">te a conjuntos de dados específicos, e não das questões teóricas a que me proponho.  Minha proposta não busca precisão e ajuste e sim investigar novos comportamentos dinâmicos, que gerem novas previsões e hipóteses. </w:t>
-            </w:r>
-            <w:r>
-              <w:rPr>
-                <w:color w:val="000000" w:themeColor="text1"/>
-              </w:rPr>
-              <w:t>Foi neste sentido que indiquei que o tra</w:t>
-            </w:r>
-            <w:r>
-              <w:rPr>
-                <w:color w:val="000000" w:themeColor="text1"/>
-              </w:rPr>
-              <w:t xml:space="preserve">balho visa “obter maior capacidade preditiva e </w:t>
-            </w:r>
-            <w:r>
-              <w:rPr>
-                <w:i/>
-                <w:iCs/>
-                <w:color w:val="000000" w:themeColor="text1"/>
-              </w:rPr>
-              <w:t>permitir contato mais próximo com medidas observacionais e experimentais</w:t>
-            </w:r>
-            <w:r>
-              <w:rPr>
-                <w:color w:val="000000" w:themeColor="text1"/>
-              </w:rPr>
-              <w:t>” (p.6). A omissão de termos como ajuste, ou das técnicas estatísticas correspondentes foi inte</w:t>
-            </w:r>
-            <w:r>
-              <w:rPr>
-                <w:color w:val="000000" w:themeColor="text1"/>
-              </w:rPr>
-              <w:t>n</w:t>
-            </w:r>
-            <w:r>
-              <w:rPr>
-                <w:color w:val="000000" w:themeColor="text1"/>
-              </w:rPr>
-              <w:t>cional, para delimitar o escopo da propost</w:t>
-            </w:r>
-            <w:r>
-              <w:rPr>
-                <w:color w:val="000000" w:themeColor="text1"/>
-              </w:rPr>
-              <w:t xml:space="preserve">a. </w:t>
-            </w:r>
-            <w:r>
-              <w:rPr>
-                <w:color w:val="000000" w:themeColor="text1"/>
-              </w:rPr>
-              <w:t>Esta é a minha linha de pesquisa, que venho aprofundando por meio da interação</w:t>
-            </w:r>
-            <w:r>
-              <w:rPr>
-                <w:color w:val="000000" w:themeColor="text1"/>
-              </w:rPr>
-              <w:t xml:space="preserve"> com</w:t>
-            </w:r>
-            <w:r>
-              <w:rPr>
-                <w:color w:val="000000" w:themeColor="text1"/>
-              </w:rPr>
-              <w:t xml:space="preserve"> ecólogos. </w:t>
-            </w:r>
-            <w:r>
-              <w:rPr>
-                <w:color w:val="000000" w:themeColor="text1"/>
-              </w:rPr>
-              <w:t>A título de exemplo de um dos trabalhos recentes similares que já realizei, meu artigo em colaboração com Pryanga Amarasekare (Am. Nat. 2014) mostra como a inclusão</w:t>
-            </w:r>
-            <w:r>
-              <w:rPr>
-                <w:color w:val="000000" w:themeColor="text1"/>
-              </w:rPr>
-              <w:t xml:space="preserve"> do efeito de variações de temperatura pode alterar o resultado de interações competitivas, o que gerou várias hipóteses gerais sobre potenciais efeitos de mudanças climáticas.</w:t>
-            </w:r>
-            <w:r>
-              <w:rPr>
-                <w:color w:val="000000" w:themeColor="text1"/>
-              </w:rPr>
-              <w:t xml:space="preserve"> </w:t>
-            </w:r>
-            <w:r>
-              <w:rPr>
-                <w:color w:val="000000" w:themeColor="text1"/>
-              </w:rPr>
-              <w:t xml:space="preserve">Meu projeto de pós-doutorado é dar continuidade a esta abordagem, que me parece </w:t>
-            </w:r>
-            <w:r>
-              <w:rPr>
-                <w:color w:val="000000" w:themeColor="text1"/>
-              </w:rPr>
-              <w:t>muito frutífera.</w:t>
-            </w:r>
-          </w:p>
-          <w:p>
-            <w:pPr>
-              <w:pStyle w:val="ListParagraph"/>
-              <w:rPr>
-                <w:color w:val="000000" w:themeColor="text1"/>
-              </w:rPr>
-            </w:pPr>
-          </w:p>
-          <w:p>
-            <w:pPr>
-              <w:pStyle w:val="ListParagraph"/>
-            </w:pPr>
-            <w:r>
-              <w:rPr>
-                <w:color w:val="000000" w:themeColor="text1"/>
-              </w:rPr>
-              <w:t xml:space="preserve">3. Histórico acadêmico do candidato. A assessoria indica que minha produção “não é alta”, embore indique </w:t>
+                <w:color w:val="000000" w:themeColor="text1"/>
+              </w:rPr>
+              <w:t>3. Histórico acadêmico do candidato</w:t>
+            </w:r>
+            <w:r>
+              <w:rPr>
+                <w:color w:val="000000" w:themeColor="text1"/>
+              </w:rPr>
+              <w:t xml:space="preserve">. A assessoria indica que minha produção “não é alta”, embore indique </w:t>
             </w:r>
             <w:r>
               <w:rPr>
@@ -1292,50 +1149,7 @@
               <w:rPr>
                 <w:color w:val="000000" w:themeColor="text1"/>
               </w:rPr>
-              <w:t xml:space="preserve">inclua artigos em periódicos de alto impacto. Concluí meu doutorado em fevereiro de 2015, com 8 artigos publicados, o que está acima </w:t>
-            </w:r>
-            <w:r>
-              <w:rPr>
-                <w:color w:val="000000" w:themeColor="text1"/>
-              </w:rPr>
-              <w:t xml:space="preserve">da mediana entre os 40 bolsistas FAPESP atuais de PD na área de ecologia (fonte: biblioteca digital da FAPESP). Mais importante, todos estes artigos estão em periódicos com fator de impacto superior a um, sendo cinco na categoria A1, dois em B1 e um em B2 </w:t>
-            </w:r>
-            <w:r>
-              <w:rPr>
-                <w:color w:val="000000" w:themeColor="text1"/>
-              </w:rPr>
-              <w:t>do QUALIS da área de biodiversidade. Dos 40 bolsistas PD FAPESP da área, apenas 6 (15%) tinham número maior ou igual de artigos com IF&gt;1. Há diferentes estratégias de produção, e a minha foi buscar publicar artigos de impacto alto, o que conflita com uma p</w:t>
-            </w:r>
-            <w:r>
-              <w:rPr>
-                <w:color w:val="000000" w:themeColor="text1"/>
-              </w:rPr>
-              <w:t xml:space="preserve">rodução copiosa, de menor impacto. Em todos os artigos ou fui autor principal ou dividi com o primeiro autor igualmente todas as tarefas. O tempo dispendido para ter um artigo de impacto varia entre áreas, mas minha percepção é que no tempo que tive não é </w:t>
-            </w:r>
-            <w:r>
-              <w:rPr>
-                <w:color w:val="000000" w:themeColor="text1"/>
-              </w:rPr>
-              <w:t>possível ter resultados muito melhores do que os que obtive</w:t>
-            </w:r>
-            <w:r>
-              <w:rPr>
-                <w:color w:val="000000" w:themeColor="text1"/>
-              </w:rPr>
-              <w:t>.  Não estou julgando outras estratégias de construçã</w:t>
-            </w:r>
-            <w:r>
-              <w:rPr>
-                <w:color w:val="000000" w:themeColor="text1"/>
-              </w:rPr>
-              <w:t xml:space="preserve">o de carreira, apenas enfatizo mais alguns elementos para que a minha seja julgada pelos critérios da minha área específica, já que a avaliação do meu histórico é um </w:t>
-            </w:r>
-            <w:r>
-              <w:rPr>
-                <w:color w:val="000000" w:themeColor="text1"/>
-              </w:rPr>
-              <w:lastRenderedPageBreak/>
-              <w:t xml:space="preserve">elemento crucial na análise do julgamento da proposta. </w:t>
+              <w:t xml:space="preserve">inclua artigos em periódicos de alto impacto. Concluí meu doutorado em fevereiro de 2015, com 8 artigos publicados, o que está acima da mediana entre os 40 bolsistas FAPESP atuais de PD na área de ecologia (fonte: biblioteca digital da FAPESP). Mais importante, todos estes artigos estão em periódicos com fator de impacto superior a um, sendo cinco na categoria A1, dois em B1 e um em B2 do QUALIS da área de biodiversidade. Dos 40 bolsistas PD FAPESP da área, apenas 6 (15%) tinham número maior ou igual de artigos com IF&gt;1. Há diferentes estratégias de produção, e a minha foi buscar publicar artigos de impacto alto, o que conflita com uma produção copiosa, de menor impacto. Em todos os artigos ou fui autor principal ou dividi com o primeiro autor igualmente todas as tarefas. O tempo dispendido para ter um artigo de impacto varia entre áreas, mas minha percepção é que no tempo que tive não é possível ter resultados muito melhores do que os que obtive.  Não estou julgando outras estratégias de construção de carreira, apenas enfatizo mais alguns elementos para que a minha seja julgada pelos critérios da minha área específica, já que a avaliação do meu histórico é um elemento crucial na análise do julgamento da proposta. </w:t>
             </w:r>
             <w:r>
               <w:fldChar w:fldCharType="end"/>
@@ -1382,55 +1196,7 @@
           <w:b/>
           <w:color w:val="000000" w:themeColor="text1"/>
         </w:rPr>
-        <w:t xml:space="preserve">(É oportuno lembrar que, caso, por qualquer razão, entenda-se ser necessário e cabível contestar a qualidade do parecer de </w:t>
-      </w:r>
-      <w:r>
-        <w:rPr>
-          <w:b/>
-          <w:color w:val="000000" w:themeColor="text1"/>
-        </w:rPr>
-        <w:t>assessoria ou a própria adequação da assessoria, isso deverá ser feito em carta à parte, dirigida ao Diretor Científico, justificando a solicitação de que seja ouvido novo assessor)</w:t>
-      </w:r>
-    </w:p>
-    <w:p>
-      <w:pPr>
-        <w:pStyle w:val="ListParagraph"/>
-      </w:pPr>
-      <w:r>
-        <w:rPr>
-          <w:color w:val="000000" w:themeColor="text1"/>
-        </w:rPr>
-        <w:t xml:space="preserve">Me parece que as deficiências apontadas resultam de enquadrar meu projeto </w:t>
-      </w:r>
-      <w:r>
-        <w:rPr>
-          <w:color w:val="000000" w:themeColor="text1"/>
-        </w:rPr>
-        <w:t>em outra abordagem, que não adoto. Da mesma forma, é possível que minha produção tenha sido avaliada com parâmetros de outras sub-áreas da ecologia. Reitero que não vai aqui nenhum juízo de valor, apenas a solicitação de que a avaliação leve em consideraçã</w:t>
-      </w:r>
-      <w:r>
-        <w:rPr>
-          <w:color w:val="000000" w:themeColor="text1"/>
-        </w:rPr>
-        <w:t>o que há diferentes abordagens de desenvol</w:t>
-      </w:r>
-      <w:r>
-        <w:rPr>
-          <w:color w:val="000000" w:themeColor="text1"/>
-        </w:rPr>
-        <w:t>vimento de modelos em ecologia, sendo</w:t>
-      </w:r>
-      <w:r>
-        <w:rPr>
-          <w:color w:val="000000" w:themeColor="text1"/>
-        </w:rPr>
-        <w:t xml:space="preserve"> que</w:t>
-      </w:r>
-      <w:r>
-        <w:rPr>
-          <w:color w:val="000000" w:themeColor="text1"/>
-        </w:rPr>
-        <w:t xml:space="preserve"> a que adoto tem também potencial para contribuir para avanços da teoria ecológica. </w:t>
+        <w:t>(É oportuno lembrar que, caso, por qualquer razão, entenda-se ser necessário e cabível contestar a qualidade do parecer de assessoria ou a própria adequação da assessoria, isso deverá ser feito em carta à parte, dirigida ao Diretor Científico, justificando a solicitação de que seja ouvido novo assessor)</w:t>
       </w:r>
     </w:p>
     <w:tbl>
@@ -1500,43 +1266,32 @@
           </w:tcPr>
           <w:p>
             <w:pPr>
+              <w:pStyle w:val="ListParagraph"/>
+              <w:ind w:left="299"/>
+              <w:rPr>
+                <w:color w:val="000000" w:themeColor="text1"/>
+              </w:rPr>
+            </w:pPr>
+          </w:p>
+          <w:p>
+            <w:pPr>
+              <w:pStyle w:val="ListParagraph"/>
+              <w:ind w:left="299"/>
+            </w:pPr>
+            <w:r>
+              <w:rPr>
+                <w:color w:val="000000" w:themeColor="text1"/>
+              </w:rPr>
+              <w:t xml:space="preserve">Me parece que as deficiências apontadas resultam de enquadrar meu projeto em outra abordagem, que não adoto. Da mesma forma, é possível que minha produção tenha sido avaliada com parâmetros de outras sub-áreas da ecologia. Reitero que não vai aqui nenhum juízo de valor, apenas a solicitação de que a avaliação leve em consideração que há diferentes abordagens de desenvolvimento de modelos em ecologia, sendo que a que adoto tem também potencial para contribuir para avanços da teoria ecológica. </w:t>
+            </w:r>
+          </w:p>
+          <w:p>
+            <w:pPr>
               <w:spacing w:after="0" w:line="240" w:lineRule="auto"/>
               <w:rPr>
                 <w:color w:val="000000" w:themeColor="text1"/>
               </w:rPr>
             </w:pPr>
-            <w:r>
-              <w:lastRenderedPageBreak/>
-              <w:fldChar w:fldCharType="begin">
-                <w:ffData>
-                  <w:name w:val="__Fieldmark__395_147"/>
-                  <w:enabled/>
-                  <w:calcOnExit w:val="0"/>
-                  <w:textInput/>
-                </w:ffData>
-              </w:fldChar>
-            </w:r>
-            <w:r>
-              <w:instrText>FORMTEXT</w:instrText>
-            </w:r>
-            <w:r>
-              <w:fldChar w:fldCharType="separate"/>
-            </w:r>
-            <w:bookmarkStart w:id="14" w:name="__Fieldmark__395_1478859543"/>
-            <w:bookmarkStart w:id="15" w:name="__Fieldmark__151_64716699"/>
-            <w:bookmarkEnd w:id="14"/>
-            <w:bookmarkEnd w:id="15"/>
-            <w:r>
-              <w:rPr>
-                <w:color w:val="000000" w:themeColor="text1"/>
-              </w:rPr>
-              <w:t>     </w:t>
-            </w:r>
-            <w:bookmarkStart w:id="16" w:name="__Fieldmark__151_647166991"/>
-            <w:bookmarkEnd w:id="16"/>
-            <w:r>
-              <w:fldChar w:fldCharType="end"/>
-            </w:r>
           </w:p>
         </w:tc>
       </w:tr>
@@ -1691,38 +1446,68 @@
               </w:rPr>
             </w:pPr>
             <w:r>
-              <w:fldChar w:fldCharType="begin">
-                <w:ffData>
-                  <w:name w:val="__Fieldmark__412_147"/>
-                  <w:enabled/>
-                  <w:calcOnExit w:val="0"/>
-                  <w:textInput/>
-                </w:ffData>
-              </w:fldChar>
-            </w:r>
-            <w:r>
-              <w:instrText>FORMTEXT</w:instrText>
-            </w:r>
-            <w:r>
-              <w:fldChar w:fldCharType="separate"/>
-            </w:r>
-            <w:bookmarkStart w:id="17" w:name="__Fieldmark__412_1478859543"/>
-            <w:bookmarkStart w:id="18" w:name="__Fieldmark__173_64716699"/>
-            <w:bookmarkEnd w:id="17"/>
-            <w:bookmarkEnd w:id="18"/>
-            <w:r>
-              <w:rPr>
+              <w:rPr>
+                <w:rFonts w:cs="Arial"/>
                 <w:b w:val="0"/>
+                <w:noProof/>
                 <w:color w:val="000000" w:themeColor="text1"/>
                 <w:sz w:val="22"/>
                 <w:szCs w:val="22"/>
               </w:rPr>
-              <w:t>     </w:t>
-            </w:r>
-            <w:bookmarkStart w:id="19" w:name="__Fieldmark__173_647166991"/>
-            <w:bookmarkEnd w:id="19"/>
-            <w:r>
-              <w:fldChar w:fldCharType="end"/>
+              <w:drawing>
+                <wp:anchor distT="0" distB="0" distL="114300" distR="114300" simplePos="0" relativeHeight="251658240" behindDoc="1" locked="0" layoutInCell="1" allowOverlap="1">
+                  <wp:simplePos x="0" y="0"/>
+                  <wp:positionH relativeFrom="margin">
+                    <wp:posOffset>278765</wp:posOffset>
+                  </wp:positionH>
+                  <wp:positionV relativeFrom="margin">
+                    <wp:posOffset>-635</wp:posOffset>
+                  </wp:positionV>
+                  <wp:extent cx="1805940" cy="333375"/>
+                  <wp:effectExtent l="19050" t="0" r="3810" b="0"/>
+                  <wp:wrapTight wrapText="bothSides">
+                    <wp:wrapPolygon edited="0">
+                      <wp:start x="-228" y="0"/>
+                      <wp:lineTo x="-228" y="20983"/>
+                      <wp:lineTo x="21646" y="20983"/>
+                      <wp:lineTo x="21646" y="0"/>
+                      <wp:lineTo x="-228" y="0"/>
+                    </wp:wrapPolygon>
+                  </wp:wrapTight>
+                  <wp:docPr id="6" name="Picture 5" descr="assinatura4.jpg"/>
+                  <wp:cNvGraphicFramePr>
+                    <a:graphicFrameLocks xmlns:a="http://schemas.openxmlformats.org/drawingml/2006/main" noChangeAspect="1"/>
+                  </wp:cNvGraphicFramePr>
+                  <a:graphic xmlns:a="http://schemas.openxmlformats.org/drawingml/2006/main">
+                    <a:graphicData uri="http://schemas.openxmlformats.org/drawingml/2006/picture">
+                      <pic:pic xmlns:pic="http://schemas.openxmlformats.org/drawingml/2006/picture">
+                        <pic:nvPicPr>
+                          <pic:cNvPr id="0" name="assinatura4.jpg"/>
+                          <pic:cNvPicPr/>
+                        </pic:nvPicPr>
+                        <pic:blipFill>
+                          <a:blip r:embed="rId7"/>
+                          <a:stretch>
+                            <a:fillRect/>
+                          </a:stretch>
+                        </pic:blipFill>
+                        <pic:spPr>
+                          <a:xfrm>
+                            <a:off x="0" y="0"/>
+                            <a:ext cx="1805940" cy="333375"/>
+                          </a:xfrm>
+                          <a:prstGeom prst="rect">
+                            <a:avLst/>
+                          </a:prstGeom>
+                          <a:ln>
+                            <a:noFill/>
+                          </a:ln>
+                        </pic:spPr>
+                      </pic:pic>
+                    </a:graphicData>
+                  </a:graphic>
+                </wp:anchor>
+              </w:drawing>
             </w:r>
           </w:p>
         </w:tc>
@@ -1758,6 +1543,68 @@
             <w:r>
               <w:rPr>
                 <w:b/>
+                <w:noProof/>
+                <w:color w:val="000000" w:themeColor="text1"/>
+                <w:lang w:eastAsia="pt-BR"/>
+              </w:rPr>
+              <w:drawing>
+                <wp:anchor distT="0" distB="0" distL="114300" distR="114300" simplePos="0" relativeHeight="251659264" behindDoc="1" locked="0" layoutInCell="1" allowOverlap="1">
+                  <wp:simplePos x="0" y="0"/>
+                  <wp:positionH relativeFrom="margin">
+                    <wp:posOffset>414020</wp:posOffset>
+                  </wp:positionH>
+                  <wp:positionV relativeFrom="margin">
+                    <wp:posOffset>213995</wp:posOffset>
+                  </wp:positionV>
+                  <wp:extent cx="1316355" cy="508635"/>
+                  <wp:effectExtent l="19050" t="0" r="0" b="0"/>
+                  <wp:wrapTight wrapText="bothSides">
+                    <wp:wrapPolygon edited="0">
+                      <wp:start x="-313" y="0"/>
+                      <wp:lineTo x="-313" y="20225"/>
+                      <wp:lineTo x="21569" y="20225"/>
+                      <wp:lineTo x="21569" y="0"/>
+                      <wp:lineTo x="-313" y="0"/>
+                    </wp:wrapPolygon>
+                  </wp:wrapTight>
+                  <wp:docPr id="7" name="Picture 6" descr="assinatura_paulo_fundo_bco.eps"/>
+                  <wp:cNvGraphicFramePr>
+                    <a:graphicFrameLocks xmlns:a="http://schemas.openxmlformats.org/drawingml/2006/main" noChangeAspect="1"/>
+                  </wp:cNvGraphicFramePr>
+                  <a:graphic xmlns:a="http://schemas.openxmlformats.org/drawingml/2006/main">
+                    <a:graphicData uri="http://schemas.openxmlformats.org/drawingml/2006/picture">
+                      <pic:pic xmlns:pic="http://schemas.openxmlformats.org/drawingml/2006/picture">
+                        <pic:nvPicPr>
+                          <pic:cNvPr id="0" name="assinatura_paulo_fundo_bco.eps"/>
+                          <pic:cNvPicPr/>
+                        </pic:nvPicPr>
+                        <pic:blipFill>
+                          <a:blip r:embed="rId8"/>
+                          <a:stretch>
+                            <a:fillRect/>
+                          </a:stretch>
+                        </pic:blipFill>
+                        <pic:spPr>
+                          <a:xfrm>
+                            <a:off x="0" y="0"/>
+                            <a:ext cx="1316355" cy="508635"/>
+                          </a:xfrm>
+                          <a:prstGeom prst="rect">
+                            <a:avLst/>
+                          </a:prstGeom>
+                          <a:ln>
+                            <a:noFill/>
+                          </a:ln>
+                        </pic:spPr>
+                      </pic:pic>
+                    </a:graphicData>
+                  </a:graphic>
+                </wp:anchor>
+              </w:drawing>
+            </w:r>
+            <w:r>
+              <w:rPr>
+                <w:b/>
                 <w:color w:val="000000" w:themeColor="text1"/>
               </w:rPr>
               <w:t>ORIENTADOR/SUPERVISOR (QUANDO FOR O CASO)</w:t>
@@ -1797,40 +1644,6 @@
                 <w:szCs w:val="22"/>
               </w:rPr>
             </w:pPr>
-            <w:r>
-              <w:fldChar w:fldCharType="begin">
-                <w:ffData>
-                  <w:name w:val="__Fieldmark__423_147"/>
-                  <w:enabled/>
-                  <w:calcOnExit w:val="0"/>
-                  <w:textInput/>
-                </w:ffData>
-              </w:fldChar>
-            </w:r>
-            <w:r>
-              <w:instrText>FORMTEXT</w:instrText>
-            </w:r>
-            <w:r>
-              <w:fldChar w:fldCharType="separate"/>
-            </w:r>
-            <w:bookmarkStart w:id="20" w:name="__Fieldmark__423_1478859543"/>
-            <w:bookmarkStart w:id="21" w:name="__Fieldmark__182_64716699"/>
-            <w:bookmarkEnd w:id="20"/>
-            <w:bookmarkEnd w:id="21"/>
-            <w:r>
-              <w:rPr>
-                <w:b w:val="0"/>
-                <w:color w:val="000000" w:themeColor="text1"/>
-                <w:sz w:val="22"/>
-                <w:szCs w:val="22"/>
-              </w:rPr>
-              <w:t>     </w:t>
-            </w:r>
-            <w:bookmarkStart w:id="22" w:name="__Fieldmark__182_647166991"/>
-            <w:bookmarkEnd w:id="22"/>
-            <w:r>
-              <w:fldChar w:fldCharType="end"/>
-            </w:r>
           </w:p>
         </w:tc>
       </w:tr>
@@ -1882,10 +1695,10 @@
             <w:r>
               <w:fldChar w:fldCharType="separate"/>
             </w:r>
-            <w:bookmarkStart w:id="23" w:name="__Fieldmark__433_1478859543"/>
-            <w:bookmarkStart w:id="24" w:name="__Fieldmark__189_64716699"/>
-            <w:bookmarkEnd w:id="23"/>
-            <w:bookmarkEnd w:id="24"/>
+            <w:bookmarkStart w:id="14" w:name="__Fieldmark__433_1478859543"/>
+            <w:bookmarkStart w:id="15" w:name="__Fieldmark__189_64716699"/>
+            <w:bookmarkEnd w:id="14"/>
+            <w:bookmarkEnd w:id="15"/>
             <w:r>
               <w:rPr>
                 <w:color w:val="000000" w:themeColor="text1"/>
@@ -1894,8 +1707,8 @@
               </w:rPr>
               <w:t>     </w:t>
             </w:r>
-            <w:bookmarkStart w:id="25" w:name="__Fieldmark__189_647166991"/>
-            <w:bookmarkEnd w:id="25"/>
+            <w:bookmarkStart w:id="16" w:name="__Fieldmark__189_647166991"/>
+            <w:bookmarkEnd w:id="16"/>
             <w:r>
               <w:fldChar w:fldCharType="end"/>
             </w:r>
@@ -1920,12 +1733,6 @@
         <w:t>FAPESP, ABRIL DE 2014</w:t>
       </w:r>
     </w:p>
-    <w:p>
-      <w:pPr>
-        <w:pStyle w:val="ListParagraph"/>
-        <w:ind w:left="142"/>
-      </w:pPr>
-    </w:p>
     <w:sectPr>
       <w:pgSz w:w="11906" w:h="16838"/>
       <w:pgMar w:top="794" w:right="566" w:bottom="794" w:left="1134" w:header="0" w:footer="0" w:gutter="0"/>
@@ -1935,6 +1742,100 @@
     </w:sectPr>
   </w:body>
 </w:document>
+</file>
+
+<file path=word/numbering.xml><?xml version="1.0" encoding="utf-8"?>
+<w:numbering xmlns:ve="http://schemas.openxmlformats.org/markup-compatibility/2006" xmlns:o="urn:schemas-microsoft-com:office:office" xmlns:r="http://schemas.openxmlformats.org/officeDocument/2006/relationships" xmlns:m="http://schemas.openxmlformats.org/officeDocument/2006/math" xmlns:v="urn:schemas-microsoft-com:vml" xmlns:wp="http://schemas.openxmlformats.org/drawingml/2006/wordprocessingDrawing" xmlns:w10="urn:schemas-microsoft-com:office:word" xmlns:w="http://schemas.openxmlformats.org/wordprocessingml/2006/main" xmlns:wne="http://schemas.microsoft.com/office/word/2006/wordml">
+  <w:abstractNum w:abstractNumId="0">
+    <w:nsid w:val="79464CE2"/>
+    <w:multiLevelType w:val="hybridMultilevel"/>
+    <w:tmpl w:val="8E3E4F02"/>
+    <w:lvl w:ilvl="0" w:tplc="0416000F">
+      <w:start w:val="1"/>
+      <w:numFmt w:val="decimal"/>
+      <w:lvlText w:val="%1."/>
+      <w:lvlJc w:val="left"/>
+      <w:pPr>
+        <w:ind w:left="720" w:hanging="360"/>
+      </w:pPr>
+    </w:lvl>
+    <w:lvl w:ilvl="1" w:tplc="04160019" w:tentative="1">
+      <w:start w:val="1"/>
+      <w:numFmt w:val="lowerLetter"/>
+      <w:lvlText w:val="%2."/>
+      <w:lvlJc w:val="left"/>
+      <w:pPr>
+        <w:ind w:left="1440" w:hanging="360"/>
+      </w:pPr>
+    </w:lvl>
+    <w:lvl w:ilvl="2" w:tplc="0416001B" w:tentative="1">
+      <w:start w:val="1"/>
+      <w:numFmt w:val="lowerRoman"/>
+      <w:lvlText w:val="%3."/>
+      <w:lvlJc w:val="right"/>
+      <w:pPr>
+        <w:ind w:left="2160" w:hanging="180"/>
+      </w:pPr>
+    </w:lvl>
+    <w:lvl w:ilvl="3" w:tplc="0416000F" w:tentative="1">
+      <w:start w:val="1"/>
+      <w:numFmt w:val="decimal"/>
+      <w:lvlText w:val="%4."/>
+      <w:lvlJc w:val="left"/>
+      <w:pPr>
+        <w:ind w:left="2880" w:hanging="360"/>
+      </w:pPr>
+    </w:lvl>
+    <w:lvl w:ilvl="4" w:tplc="04160019" w:tentative="1">
+      <w:start w:val="1"/>
+      <w:numFmt w:val="lowerLetter"/>
+      <w:lvlText w:val="%5."/>
+      <w:lvlJc w:val="left"/>
+      <w:pPr>
+        <w:ind w:left="3600" w:hanging="360"/>
+      </w:pPr>
+    </w:lvl>
+    <w:lvl w:ilvl="5" w:tplc="0416001B" w:tentative="1">
+      <w:start w:val="1"/>
+      <w:numFmt w:val="lowerRoman"/>
+      <w:lvlText w:val="%6."/>
+      <w:lvlJc w:val="right"/>
+      <w:pPr>
+        <w:ind w:left="4320" w:hanging="180"/>
+      </w:pPr>
+    </w:lvl>
+    <w:lvl w:ilvl="6" w:tplc="0416000F" w:tentative="1">
+      <w:start w:val="1"/>
+      <w:numFmt w:val="decimal"/>
+      <w:lvlText w:val="%7."/>
+      <w:lvlJc w:val="left"/>
+      <w:pPr>
+        <w:ind w:left="5040" w:hanging="360"/>
+      </w:pPr>
+    </w:lvl>
+    <w:lvl w:ilvl="7" w:tplc="04160019" w:tentative="1">
+      <w:start w:val="1"/>
+      <w:numFmt w:val="lowerLetter"/>
+      <w:lvlText w:val="%8."/>
+      <w:lvlJc w:val="left"/>
+      <w:pPr>
+        <w:ind w:left="5760" w:hanging="360"/>
+      </w:pPr>
+    </w:lvl>
+    <w:lvl w:ilvl="8" w:tplc="0416001B" w:tentative="1">
+      <w:start w:val="1"/>
+      <w:numFmt w:val="lowerRoman"/>
+      <w:lvlText w:val="%9."/>
+      <w:lvlJc w:val="right"/>
+      <w:pPr>
+        <w:ind w:left="6480" w:hanging="180"/>
+      </w:pPr>
+    </w:lvl>
+  </w:abstractNum>
+  <w:num w:numId="1">
+    <w:abstractNumId w:val="0"/>
+  </w:num>
+</w:numbering>
 </file>
 
 <file path=word/styles.xml><?xml version="1.0" encoding="utf-8"?>

</xml_diff>